<commit_message>
Day 9 A 2 done
</commit_message>
<xml_diff>
--- a/Day-9/Day-9 Assignment-2.docx
+++ b/Day-9/Day-9 Assignment-2.docx
@@ -37,6 +37,52 @@
       </w:pPr>
       <w:r>
         <w:rPr/>
+        <w:drawing>
+          <wp:anchor behindDoc="0" distT="0" distB="0" distL="0" distR="0" simplePos="0" locked="0" layoutInCell="0" allowOverlap="1" relativeHeight="2">
+            <wp:simplePos x="0" y="0"/>
+            <wp:positionH relativeFrom="column">
+              <wp:align>center</wp:align>
+            </wp:positionH>
+            <wp:positionV relativeFrom="paragraph">
+              <wp:posOffset>635</wp:posOffset>
+            </wp:positionV>
+            <wp:extent cx="5502910" cy="3093085"/>
+            <wp:effectExtent l="0" t="0" r="0" b="0"/>
+            <wp:wrapSquare wrapText="largest"/>
+            <wp:docPr id="1" name="Image1" descr=""/>
+            <wp:cNvGraphicFramePr>
+              <a:graphicFrameLocks xmlns:a="http://schemas.openxmlformats.org/drawingml/2006/main" noChangeAspect="1"/>
+            </wp:cNvGraphicFramePr>
+            <a:graphic xmlns:a="http://schemas.openxmlformats.org/drawingml/2006/main">
+              <a:graphicData uri="http://schemas.openxmlformats.org/drawingml/2006/picture">
+                <pic:pic xmlns:pic="http://schemas.openxmlformats.org/drawingml/2006/picture">
+                  <pic:nvPicPr>
+                    <pic:cNvPr id="1" name="Image1" descr=""/>
+                    <pic:cNvPicPr>
+                      <a:picLocks noChangeAspect="1" noChangeArrowheads="1"/>
+                    </pic:cNvPicPr>
+                  </pic:nvPicPr>
+                  <pic:blipFill>
+                    <a:blip r:embed="rId2"/>
+                    <a:stretch>
+                      <a:fillRect/>
+                    </a:stretch>
+                  </pic:blipFill>
+                  <pic:spPr bwMode="auto">
+                    <a:xfrm>
+                      <a:off x="0" y="0"/>
+                      <a:ext cx="5502910" cy="3093085"/>
+                    </a:xfrm>
+                    <a:prstGeom prst="rect">
+                      <a:avLst/>
+                    </a:prstGeom>
+                    <a:noFill/>
+                  </pic:spPr>
+                </pic:pic>
+              </a:graphicData>
+            </a:graphic>
+          </wp:anchor>
+        </w:drawing>
       </w:r>
     </w:p>
     <w:p>
@@ -64,6 +110,52 @@
       </w:pPr>
       <w:r>
         <w:rPr/>
+        <w:drawing>
+          <wp:anchor behindDoc="0" distT="0" distB="0" distL="0" distR="0" simplePos="0" locked="0" layoutInCell="0" allowOverlap="1" relativeHeight="3">
+            <wp:simplePos x="0" y="0"/>
+            <wp:positionH relativeFrom="column">
+              <wp:align>center</wp:align>
+            </wp:positionH>
+            <wp:positionV relativeFrom="paragraph">
+              <wp:posOffset>635</wp:posOffset>
+            </wp:positionV>
+            <wp:extent cx="5502910" cy="3093085"/>
+            <wp:effectExtent l="0" t="0" r="0" b="0"/>
+            <wp:wrapSquare wrapText="largest"/>
+            <wp:docPr id="2" name="Image2" descr=""/>
+            <wp:cNvGraphicFramePr>
+              <a:graphicFrameLocks xmlns:a="http://schemas.openxmlformats.org/drawingml/2006/main" noChangeAspect="1"/>
+            </wp:cNvGraphicFramePr>
+            <a:graphic xmlns:a="http://schemas.openxmlformats.org/drawingml/2006/main">
+              <a:graphicData uri="http://schemas.openxmlformats.org/drawingml/2006/picture">
+                <pic:pic xmlns:pic="http://schemas.openxmlformats.org/drawingml/2006/picture">
+                  <pic:nvPicPr>
+                    <pic:cNvPr id="2" name="Image2" descr=""/>
+                    <pic:cNvPicPr>
+                      <a:picLocks noChangeAspect="1" noChangeArrowheads="1"/>
+                    </pic:cNvPicPr>
+                  </pic:nvPicPr>
+                  <pic:blipFill>
+                    <a:blip r:embed="rId3"/>
+                    <a:stretch>
+                      <a:fillRect/>
+                    </a:stretch>
+                  </pic:blipFill>
+                  <pic:spPr bwMode="auto">
+                    <a:xfrm>
+                      <a:off x="0" y="0"/>
+                      <a:ext cx="5502910" cy="3093085"/>
+                    </a:xfrm>
+                    <a:prstGeom prst="rect">
+                      <a:avLst/>
+                    </a:prstGeom>
+                    <a:noFill/>
+                  </pic:spPr>
+                </pic:pic>
+              </a:graphicData>
+            </a:graphic>
+          </wp:anchor>
+        </w:drawing>
       </w:r>
     </w:p>
     <w:p>
@@ -91,6 +183,52 @@
       </w:pPr>
       <w:r>
         <w:rPr/>
+        <w:drawing>
+          <wp:anchor behindDoc="0" distT="0" distB="0" distL="0" distR="0" simplePos="0" locked="0" layoutInCell="0" allowOverlap="1" relativeHeight="4">
+            <wp:simplePos x="0" y="0"/>
+            <wp:positionH relativeFrom="column">
+              <wp:align>center</wp:align>
+            </wp:positionH>
+            <wp:positionV relativeFrom="paragraph">
+              <wp:posOffset>635</wp:posOffset>
+            </wp:positionV>
+            <wp:extent cx="5502910" cy="3093085"/>
+            <wp:effectExtent l="0" t="0" r="0" b="0"/>
+            <wp:wrapSquare wrapText="largest"/>
+            <wp:docPr id="3" name="Image3" descr=""/>
+            <wp:cNvGraphicFramePr>
+              <a:graphicFrameLocks xmlns:a="http://schemas.openxmlformats.org/drawingml/2006/main" noChangeAspect="1"/>
+            </wp:cNvGraphicFramePr>
+            <a:graphic xmlns:a="http://schemas.openxmlformats.org/drawingml/2006/main">
+              <a:graphicData uri="http://schemas.openxmlformats.org/drawingml/2006/picture">
+                <pic:pic xmlns:pic="http://schemas.openxmlformats.org/drawingml/2006/picture">
+                  <pic:nvPicPr>
+                    <pic:cNvPr id="3" name="Image3" descr=""/>
+                    <pic:cNvPicPr>
+                      <a:picLocks noChangeAspect="1" noChangeArrowheads="1"/>
+                    </pic:cNvPicPr>
+                  </pic:nvPicPr>
+                  <pic:blipFill>
+                    <a:blip r:embed="rId4"/>
+                    <a:stretch>
+                      <a:fillRect/>
+                    </a:stretch>
+                  </pic:blipFill>
+                  <pic:spPr bwMode="auto">
+                    <a:xfrm>
+                      <a:off x="0" y="0"/>
+                      <a:ext cx="5502910" cy="3093085"/>
+                    </a:xfrm>
+                    <a:prstGeom prst="rect">
+                      <a:avLst/>
+                    </a:prstGeom>
+                    <a:noFill/>
+                  </pic:spPr>
+                </pic:pic>
+              </a:graphicData>
+            </a:graphic>
+          </wp:anchor>
+        </w:drawing>
       </w:r>
     </w:p>
     <w:p>
@@ -118,6 +256,52 @@
       </w:pPr>
       <w:r>
         <w:rPr/>
+        <w:drawing>
+          <wp:anchor behindDoc="0" distT="0" distB="0" distL="0" distR="0" simplePos="0" locked="0" layoutInCell="0" allowOverlap="1" relativeHeight="5">
+            <wp:simplePos x="0" y="0"/>
+            <wp:positionH relativeFrom="column">
+              <wp:align>center</wp:align>
+            </wp:positionH>
+            <wp:positionV relativeFrom="paragraph">
+              <wp:posOffset>635</wp:posOffset>
+            </wp:positionV>
+            <wp:extent cx="5502910" cy="3093085"/>
+            <wp:effectExtent l="0" t="0" r="0" b="0"/>
+            <wp:wrapSquare wrapText="largest"/>
+            <wp:docPr id="4" name="Image4" descr=""/>
+            <wp:cNvGraphicFramePr>
+              <a:graphicFrameLocks xmlns:a="http://schemas.openxmlformats.org/drawingml/2006/main" noChangeAspect="1"/>
+            </wp:cNvGraphicFramePr>
+            <a:graphic xmlns:a="http://schemas.openxmlformats.org/drawingml/2006/main">
+              <a:graphicData uri="http://schemas.openxmlformats.org/drawingml/2006/picture">
+                <pic:pic xmlns:pic="http://schemas.openxmlformats.org/drawingml/2006/picture">
+                  <pic:nvPicPr>
+                    <pic:cNvPr id="4" name="Image4" descr=""/>
+                    <pic:cNvPicPr>
+                      <a:picLocks noChangeAspect="1" noChangeArrowheads="1"/>
+                    </pic:cNvPicPr>
+                  </pic:nvPicPr>
+                  <pic:blipFill>
+                    <a:blip r:embed="rId5"/>
+                    <a:stretch>
+                      <a:fillRect/>
+                    </a:stretch>
+                  </pic:blipFill>
+                  <pic:spPr bwMode="auto">
+                    <a:xfrm>
+                      <a:off x="0" y="0"/>
+                      <a:ext cx="5502910" cy="3093085"/>
+                    </a:xfrm>
+                    <a:prstGeom prst="rect">
+                      <a:avLst/>
+                    </a:prstGeom>
+                    <a:noFill/>
+                  </pic:spPr>
+                </pic:pic>
+              </a:graphicData>
+            </a:graphic>
+          </wp:anchor>
+        </w:drawing>
       </w:r>
     </w:p>
     <w:p>
@@ -158,6 +342,52 @@
       </w:pPr>
       <w:r>
         <w:rPr/>
+        <w:drawing>
+          <wp:anchor behindDoc="0" distT="0" distB="0" distL="0" distR="0" simplePos="0" locked="0" layoutInCell="0" allowOverlap="1" relativeHeight="6">
+            <wp:simplePos x="0" y="0"/>
+            <wp:positionH relativeFrom="column">
+              <wp:align>center</wp:align>
+            </wp:positionH>
+            <wp:positionV relativeFrom="paragraph">
+              <wp:posOffset>635</wp:posOffset>
+            </wp:positionV>
+            <wp:extent cx="5502910" cy="3093085"/>
+            <wp:effectExtent l="0" t="0" r="0" b="0"/>
+            <wp:wrapSquare wrapText="largest"/>
+            <wp:docPr id="5" name="Image5" descr=""/>
+            <wp:cNvGraphicFramePr>
+              <a:graphicFrameLocks xmlns:a="http://schemas.openxmlformats.org/drawingml/2006/main" noChangeAspect="1"/>
+            </wp:cNvGraphicFramePr>
+            <a:graphic xmlns:a="http://schemas.openxmlformats.org/drawingml/2006/main">
+              <a:graphicData uri="http://schemas.openxmlformats.org/drawingml/2006/picture">
+                <pic:pic xmlns:pic="http://schemas.openxmlformats.org/drawingml/2006/picture">
+                  <pic:nvPicPr>
+                    <pic:cNvPr id="5" name="Image5" descr=""/>
+                    <pic:cNvPicPr>
+                      <a:picLocks noChangeAspect="1" noChangeArrowheads="1"/>
+                    </pic:cNvPicPr>
+                  </pic:nvPicPr>
+                  <pic:blipFill>
+                    <a:blip r:embed="rId6"/>
+                    <a:stretch>
+                      <a:fillRect/>
+                    </a:stretch>
+                  </pic:blipFill>
+                  <pic:spPr bwMode="auto">
+                    <a:xfrm>
+                      <a:off x="0" y="0"/>
+                      <a:ext cx="5502910" cy="3093085"/>
+                    </a:xfrm>
+                    <a:prstGeom prst="rect">
+                      <a:avLst/>
+                    </a:prstGeom>
+                    <a:noFill/>
+                  </pic:spPr>
+                </pic:pic>
+              </a:graphicData>
+            </a:graphic>
+          </wp:anchor>
+        </w:drawing>
       </w:r>
     </w:p>
     <w:p>
@@ -217,6 +447,52 @@
       </w:pPr>
       <w:r>
         <w:rPr/>
+        <w:drawing>
+          <wp:anchor behindDoc="0" distT="0" distB="0" distL="0" distR="0" simplePos="0" locked="0" layoutInCell="0" allowOverlap="1" relativeHeight="7">
+            <wp:simplePos x="0" y="0"/>
+            <wp:positionH relativeFrom="column">
+              <wp:align>center</wp:align>
+            </wp:positionH>
+            <wp:positionV relativeFrom="paragraph">
+              <wp:posOffset>635</wp:posOffset>
+            </wp:positionV>
+            <wp:extent cx="5502910" cy="3093085"/>
+            <wp:effectExtent l="0" t="0" r="0" b="0"/>
+            <wp:wrapSquare wrapText="largest"/>
+            <wp:docPr id="6" name="Image6" descr=""/>
+            <wp:cNvGraphicFramePr>
+              <a:graphicFrameLocks xmlns:a="http://schemas.openxmlformats.org/drawingml/2006/main" noChangeAspect="1"/>
+            </wp:cNvGraphicFramePr>
+            <a:graphic xmlns:a="http://schemas.openxmlformats.org/drawingml/2006/main">
+              <a:graphicData uri="http://schemas.openxmlformats.org/drawingml/2006/picture">
+                <pic:pic xmlns:pic="http://schemas.openxmlformats.org/drawingml/2006/picture">
+                  <pic:nvPicPr>
+                    <pic:cNvPr id="6" name="Image6" descr=""/>
+                    <pic:cNvPicPr>
+                      <a:picLocks noChangeAspect="1" noChangeArrowheads="1"/>
+                    </pic:cNvPicPr>
+                  </pic:nvPicPr>
+                  <pic:blipFill>
+                    <a:blip r:embed="rId7"/>
+                    <a:stretch>
+                      <a:fillRect/>
+                    </a:stretch>
+                  </pic:blipFill>
+                  <pic:spPr bwMode="auto">
+                    <a:xfrm>
+                      <a:off x="0" y="0"/>
+                      <a:ext cx="5502910" cy="3093085"/>
+                    </a:xfrm>
+                    <a:prstGeom prst="rect">
+                      <a:avLst/>
+                    </a:prstGeom>
+                    <a:noFill/>
+                  </pic:spPr>
+                </pic:pic>
+              </a:graphicData>
+            </a:graphic>
+          </wp:anchor>
+        </w:drawing>
       </w:r>
     </w:p>
     <w:p>
@@ -244,6 +520,52 @@
       </w:pPr>
       <w:r>
         <w:rPr/>
+        <w:drawing>
+          <wp:anchor behindDoc="0" distT="0" distB="0" distL="0" distR="0" simplePos="0" locked="0" layoutInCell="0" allowOverlap="1" relativeHeight="8">
+            <wp:simplePos x="0" y="0"/>
+            <wp:positionH relativeFrom="column">
+              <wp:align>center</wp:align>
+            </wp:positionH>
+            <wp:positionV relativeFrom="paragraph">
+              <wp:posOffset>635</wp:posOffset>
+            </wp:positionV>
+            <wp:extent cx="5502910" cy="3093085"/>
+            <wp:effectExtent l="0" t="0" r="0" b="0"/>
+            <wp:wrapSquare wrapText="largest"/>
+            <wp:docPr id="7" name="Image7" descr=""/>
+            <wp:cNvGraphicFramePr>
+              <a:graphicFrameLocks xmlns:a="http://schemas.openxmlformats.org/drawingml/2006/main" noChangeAspect="1"/>
+            </wp:cNvGraphicFramePr>
+            <a:graphic xmlns:a="http://schemas.openxmlformats.org/drawingml/2006/main">
+              <a:graphicData uri="http://schemas.openxmlformats.org/drawingml/2006/picture">
+                <pic:pic xmlns:pic="http://schemas.openxmlformats.org/drawingml/2006/picture">
+                  <pic:nvPicPr>
+                    <pic:cNvPr id="7" name="Image7" descr=""/>
+                    <pic:cNvPicPr>
+                      <a:picLocks noChangeAspect="1" noChangeArrowheads="1"/>
+                    </pic:cNvPicPr>
+                  </pic:nvPicPr>
+                  <pic:blipFill>
+                    <a:blip r:embed="rId8"/>
+                    <a:stretch>
+                      <a:fillRect/>
+                    </a:stretch>
+                  </pic:blipFill>
+                  <pic:spPr bwMode="auto">
+                    <a:xfrm>
+                      <a:off x="0" y="0"/>
+                      <a:ext cx="5502910" cy="3093085"/>
+                    </a:xfrm>
+                    <a:prstGeom prst="rect">
+                      <a:avLst/>
+                    </a:prstGeom>
+                    <a:noFill/>
+                  </pic:spPr>
+                </pic:pic>
+              </a:graphicData>
+            </a:graphic>
+          </wp:anchor>
+        </w:drawing>
       </w:r>
     </w:p>
     <w:p>
@@ -270,7 +592,56 @@
         <w:rPr/>
       </w:pPr>
       <w:r>
-        <w:rPr/>
+        <w:drawing>
+          <wp:anchor behindDoc="0" distT="0" distB="0" distL="0" distR="0" simplePos="0" locked="0" layoutInCell="0" allowOverlap="1" relativeHeight="9">
+            <wp:simplePos x="0" y="0"/>
+            <wp:positionH relativeFrom="column">
+              <wp:align>center</wp:align>
+            </wp:positionH>
+            <wp:positionV relativeFrom="paragraph">
+              <wp:posOffset>635</wp:posOffset>
+            </wp:positionV>
+            <wp:extent cx="5502910" cy="3093085"/>
+            <wp:effectExtent l="0" t="0" r="0" b="0"/>
+            <wp:wrapSquare wrapText="largest"/>
+            <wp:docPr id="8" name="Image8" descr=""/>
+            <wp:cNvGraphicFramePr>
+              <a:graphicFrameLocks xmlns:a="http://schemas.openxmlformats.org/drawingml/2006/main" noChangeAspect="1"/>
+            </wp:cNvGraphicFramePr>
+            <a:graphic xmlns:a="http://schemas.openxmlformats.org/drawingml/2006/main">
+              <a:graphicData uri="http://schemas.openxmlformats.org/drawingml/2006/picture">
+                <pic:pic xmlns:pic="http://schemas.openxmlformats.org/drawingml/2006/picture">
+                  <pic:nvPicPr>
+                    <pic:cNvPr id="8" name="Image8" descr=""/>
+                    <pic:cNvPicPr>
+                      <a:picLocks noChangeAspect="1" noChangeArrowheads="1"/>
+                    </pic:cNvPicPr>
+                  </pic:nvPicPr>
+                  <pic:blipFill>
+                    <a:blip r:embed="rId9"/>
+                    <a:stretch>
+                      <a:fillRect/>
+                    </a:stretch>
+                  </pic:blipFill>
+                  <pic:spPr bwMode="auto">
+                    <a:xfrm>
+                      <a:off x="0" y="0"/>
+                      <a:ext cx="5502910" cy="3093085"/>
+                    </a:xfrm>
+                    <a:prstGeom prst="rect">
+                      <a:avLst/>
+                    </a:prstGeom>
+                    <a:noFill/>
+                  </pic:spPr>
+                </pic:pic>
+              </a:graphicData>
+            </a:graphic>
+          </wp:anchor>
+        </w:drawing>
+      </w:r>
+      <w:r>
+        <w:rPr/>
+        <w:t xml:space="preserve"> </w:t>
       </w:r>
     </w:p>
     <w:p>
@@ -283,7 +654,56 @@
         <w:rPr/>
       </w:pPr>
       <w:r>
-        <w:rPr/>
+        <w:drawing>
+          <wp:anchor behindDoc="0" distT="0" distB="0" distL="0" distR="0" simplePos="0" locked="0" layoutInCell="0" allowOverlap="1" relativeHeight="10">
+            <wp:simplePos x="0" y="0"/>
+            <wp:positionH relativeFrom="column">
+              <wp:align>center</wp:align>
+            </wp:positionH>
+            <wp:positionV relativeFrom="paragraph">
+              <wp:posOffset>635</wp:posOffset>
+            </wp:positionV>
+            <wp:extent cx="5502910" cy="3093085"/>
+            <wp:effectExtent l="0" t="0" r="0" b="0"/>
+            <wp:wrapSquare wrapText="largest"/>
+            <wp:docPr id="9" name="Image9" descr=""/>
+            <wp:cNvGraphicFramePr>
+              <a:graphicFrameLocks xmlns:a="http://schemas.openxmlformats.org/drawingml/2006/main" noChangeAspect="1"/>
+            </wp:cNvGraphicFramePr>
+            <a:graphic xmlns:a="http://schemas.openxmlformats.org/drawingml/2006/main">
+              <a:graphicData uri="http://schemas.openxmlformats.org/drawingml/2006/picture">
+                <pic:pic xmlns:pic="http://schemas.openxmlformats.org/drawingml/2006/picture">
+                  <pic:nvPicPr>
+                    <pic:cNvPr id="9" name="Image9" descr=""/>
+                    <pic:cNvPicPr>
+                      <a:picLocks noChangeAspect="1" noChangeArrowheads="1"/>
+                    </pic:cNvPicPr>
+                  </pic:nvPicPr>
+                  <pic:blipFill>
+                    <a:blip r:embed="rId10"/>
+                    <a:stretch>
+                      <a:fillRect/>
+                    </a:stretch>
+                  </pic:blipFill>
+                  <pic:spPr bwMode="auto">
+                    <a:xfrm>
+                      <a:off x="0" y="0"/>
+                      <a:ext cx="5502910" cy="3093085"/>
+                    </a:xfrm>
+                    <a:prstGeom prst="rect">
+                      <a:avLst/>
+                    </a:prstGeom>
+                    <a:noFill/>
+                  </pic:spPr>
+                </pic:pic>
+              </a:graphicData>
+            </a:graphic>
+          </wp:anchor>
+        </w:drawing>
+      </w:r>
+      <w:r>
+        <w:rPr/>
+        <w:t xml:space="preserve"> </w:t>
       </w:r>
     </w:p>
     <w:p>
@@ -297,6 +717,32 @@
       </w:pPr>
       <w:r>
         <w:rPr/>
+      </w:r>
+    </w:p>
+    <w:p>
+      <w:pPr>
+        <w:pStyle w:val="ListParagraph"/>
+        <w:numPr>
+          <w:ilvl w:val="0"/>
+          <w:numId w:val="4"/>
+        </w:numPr>
+        <w:rPr/>
+      </w:pPr>
+      <w:r>
+        <w:rPr/>
+      </w:r>
+    </w:p>
+    <w:p>
+      <w:pPr>
+        <w:pStyle w:val="ListParagraph"/>
+        <w:numPr>
+          <w:ilvl w:val="0"/>
+          <w:numId w:val="4"/>
+        </w:numPr>
+        <w:rPr/>
+      </w:pPr>
+      <w:r>
+        <w:rPr/>
         <w:t>Set default internal access to Private</w:t>
       </w:r>
     </w:p>
@@ -311,6 +757,52 @@
       </w:pPr>
       <w:r>
         <w:rPr/>
+        <w:drawing>
+          <wp:anchor behindDoc="0" distT="0" distB="0" distL="0" distR="0" simplePos="0" locked="0" layoutInCell="0" allowOverlap="1" relativeHeight="12">
+            <wp:simplePos x="0" y="0"/>
+            <wp:positionH relativeFrom="column">
+              <wp:align>center</wp:align>
+            </wp:positionH>
+            <wp:positionV relativeFrom="paragraph">
+              <wp:posOffset>635</wp:posOffset>
+            </wp:positionV>
+            <wp:extent cx="5502910" cy="3093085"/>
+            <wp:effectExtent l="0" t="0" r="0" b="0"/>
+            <wp:wrapSquare wrapText="largest"/>
+            <wp:docPr id="10" name="Image10" descr=""/>
+            <wp:cNvGraphicFramePr>
+              <a:graphicFrameLocks xmlns:a="http://schemas.openxmlformats.org/drawingml/2006/main" noChangeAspect="1"/>
+            </wp:cNvGraphicFramePr>
+            <a:graphic xmlns:a="http://schemas.openxmlformats.org/drawingml/2006/main">
+              <a:graphicData uri="http://schemas.openxmlformats.org/drawingml/2006/picture">
+                <pic:pic xmlns:pic="http://schemas.openxmlformats.org/drawingml/2006/picture">
+                  <pic:nvPicPr>
+                    <pic:cNvPr id="10" name="Image10" descr=""/>
+                    <pic:cNvPicPr>
+                      <a:picLocks noChangeAspect="1" noChangeArrowheads="1"/>
+                    </pic:cNvPicPr>
+                  </pic:nvPicPr>
+                  <pic:blipFill>
+                    <a:blip r:embed="rId11"/>
+                    <a:stretch>
+                      <a:fillRect/>
+                    </a:stretch>
+                  </pic:blipFill>
+                  <pic:spPr bwMode="auto">
+                    <a:xfrm>
+                      <a:off x="0" y="0"/>
+                      <a:ext cx="5502910" cy="3093085"/>
+                    </a:xfrm>
+                    <a:prstGeom prst="rect">
+                      <a:avLst/>
+                    </a:prstGeom>
+                    <a:noFill/>
+                  </pic:spPr>
+                </pic:pic>
+              </a:graphicData>
+            </a:graphic>
+          </wp:anchor>
+        </w:drawing>
       </w:r>
     </w:p>
     <w:p>
@@ -351,6 +843,52 @@
       </w:pPr>
       <w:r>
         <w:rPr/>
+        <w:drawing>
+          <wp:anchor behindDoc="0" distT="0" distB="0" distL="0" distR="0" simplePos="0" locked="0" layoutInCell="0" allowOverlap="1" relativeHeight="11">
+            <wp:simplePos x="0" y="0"/>
+            <wp:positionH relativeFrom="column">
+              <wp:align>center</wp:align>
+            </wp:positionH>
+            <wp:positionV relativeFrom="paragraph">
+              <wp:posOffset>635</wp:posOffset>
+            </wp:positionV>
+            <wp:extent cx="5502910" cy="3093085"/>
+            <wp:effectExtent l="0" t="0" r="0" b="0"/>
+            <wp:wrapSquare wrapText="largest"/>
+            <wp:docPr id="11" name="Image11" descr=""/>
+            <wp:cNvGraphicFramePr>
+              <a:graphicFrameLocks xmlns:a="http://schemas.openxmlformats.org/drawingml/2006/main" noChangeAspect="1"/>
+            </wp:cNvGraphicFramePr>
+            <a:graphic xmlns:a="http://schemas.openxmlformats.org/drawingml/2006/main">
+              <a:graphicData uri="http://schemas.openxmlformats.org/drawingml/2006/picture">
+                <pic:pic xmlns:pic="http://schemas.openxmlformats.org/drawingml/2006/picture">
+                  <pic:nvPicPr>
+                    <pic:cNvPr id="11" name="Image11" descr=""/>
+                    <pic:cNvPicPr>
+                      <a:picLocks noChangeAspect="1" noChangeArrowheads="1"/>
+                    </pic:cNvPicPr>
+                  </pic:nvPicPr>
+                  <pic:blipFill>
+                    <a:blip r:embed="rId12"/>
+                    <a:stretch>
+                      <a:fillRect/>
+                    </a:stretch>
+                  </pic:blipFill>
+                  <pic:spPr bwMode="auto">
+                    <a:xfrm>
+                      <a:off x="0" y="0"/>
+                      <a:ext cx="5502910" cy="3093085"/>
+                    </a:xfrm>
+                    <a:prstGeom prst="rect">
+                      <a:avLst/>
+                    </a:prstGeom>
+                    <a:noFill/>
+                  </pic:spPr>
+                </pic:pic>
+              </a:graphicData>
+            </a:graphic>
+          </wp:anchor>
+        </w:drawing>
       </w:r>
     </w:p>
     <w:p>
@@ -401,7 +939,7 @@
       </w:pPr>
       <w:r>
         <w:rPr/>
-        <w:t>Go to Object Manager</w:t>
+        <w:t>Goto Setup  &gt; Profiles</w:t>
       </w:r>
     </w:p>
     <w:p>
@@ -427,8 +965,56 @@
         <w:rPr/>
       </w:pPr>
       <w:r>
-        <w:rPr/>
-        <w:t>Select object Project_c</w:t>
+        <w:drawing>
+          <wp:anchor behindDoc="0" distT="0" distB="0" distL="0" distR="0" simplePos="0" locked="0" layoutInCell="0" allowOverlap="1" relativeHeight="13">
+            <wp:simplePos x="0" y="0"/>
+            <wp:positionH relativeFrom="column">
+              <wp:align>center</wp:align>
+            </wp:positionH>
+            <wp:positionV relativeFrom="paragraph">
+              <wp:posOffset>635</wp:posOffset>
+            </wp:positionV>
+            <wp:extent cx="5502910" cy="3093085"/>
+            <wp:effectExtent l="0" t="0" r="0" b="0"/>
+            <wp:wrapSquare wrapText="largest"/>
+            <wp:docPr id="12" name="Image12" descr=""/>
+            <wp:cNvGraphicFramePr>
+              <a:graphicFrameLocks xmlns:a="http://schemas.openxmlformats.org/drawingml/2006/main" noChangeAspect="1"/>
+            </wp:cNvGraphicFramePr>
+            <a:graphic xmlns:a="http://schemas.openxmlformats.org/drawingml/2006/main">
+              <a:graphicData uri="http://schemas.openxmlformats.org/drawingml/2006/picture">
+                <pic:pic xmlns:pic="http://schemas.openxmlformats.org/drawingml/2006/picture">
+                  <pic:nvPicPr>
+                    <pic:cNvPr id="12" name="Image12" descr=""/>
+                    <pic:cNvPicPr>
+                      <a:picLocks noChangeAspect="1" noChangeArrowheads="1"/>
+                    </pic:cNvPicPr>
+                  </pic:nvPicPr>
+                  <pic:blipFill>
+                    <a:blip r:embed="rId13"/>
+                    <a:stretch>
+                      <a:fillRect/>
+                    </a:stretch>
+                  </pic:blipFill>
+                  <pic:spPr bwMode="auto">
+                    <a:xfrm>
+                      <a:off x="0" y="0"/>
+                      <a:ext cx="5502910" cy="3093085"/>
+                    </a:xfrm>
+                    <a:prstGeom prst="rect">
+                      <a:avLst/>
+                    </a:prstGeom>
+                    <a:noFill/>
+                  </pic:spPr>
+                </pic:pic>
+              </a:graphicData>
+            </a:graphic>
+          </wp:anchor>
+        </w:drawing>
+      </w:r>
+      <w:r>
+        <w:rPr/>
+        <w:t>Find Intern Profile</w:t>
       </w:r>
     </w:p>
     <w:p>
@@ -442,6 +1028,52 @@
       </w:pPr>
       <w:r>
         <w:rPr/>
+        <w:drawing>
+          <wp:anchor behindDoc="0" distT="0" distB="0" distL="0" distR="0" simplePos="0" locked="0" layoutInCell="0" allowOverlap="1" relativeHeight="14">
+            <wp:simplePos x="0" y="0"/>
+            <wp:positionH relativeFrom="column">
+              <wp:align>center</wp:align>
+            </wp:positionH>
+            <wp:positionV relativeFrom="paragraph">
+              <wp:posOffset>635</wp:posOffset>
+            </wp:positionV>
+            <wp:extent cx="5502910" cy="3093085"/>
+            <wp:effectExtent l="0" t="0" r="0" b="0"/>
+            <wp:wrapSquare wrapText="largest"/>
+            <wp:docPr id="13" name="Image13" descr=""/>
+            <wp:cNvGraphicFramePr>
+              <a:graphicFrameLocks xmlns:a="http://schemas.openxmlformats.org/drawingml/2006/main" noChangeAspect="1"/>
+            </wp:cNvGraphicFramePr>
+            <a:graphic xmlns:a="http://schemas.openxmlformats.org/drawingml/2006/main">
+              <a:graphicData uri="http://schemas.openxmlformats.org/drawingml/2006/picture">
+                <pic:pic xmlns:pic="http://schemas.openxmlformats.org/drawingml/2006/picture">
+                  <pic:nvPicPr>
+                    <pic:cNvPr id="13" name="Image13" descr=""/>
+                    <pic:cNvPicPr>
+                      <a:picLocks noChangeAspect="1" noChangeArrowheads="1"/>
+                    </pic:cNvPicPr>
+                  </pic:nvPicPr>
+                  <pic:blipFill>
+                    <a:blip r:embed="rId14"/>
+                    <a:stretch>
+                      <a:fillRect/>
+                    </a:stretch>
+                  </pic:blipFill>
+                  <pic:spPr bwMode="auto">
+                    <a:xfrm>
+                      <a:off x="0" y="0"/>
+                      <a:ext cx="5502910" cy="3093085"/>
+                    </a:xfrm>
+                    <a:prstGeom prst="rect">
+                      <a:avLst/>
+                    </a:prstGeom>
+                    <a:noFill/>
+                  </pic:spPr>
+                </pic:pic>
+              </a:graphicData>
+            </a:graphic>
+          </wp:anchor>
+        </w:drawing>
       </w:r>
     </w:p>
     <w:p>
@@ -455,6 +1087,7 @@
       </w:pPr>
       <w:r>
         <w:rPr/>
+        <w:t>Goto field level security and select account</w:t>
       </w:r>
     </w:p>
     <w:p>
@@ -468,7 +1101,6 @@
       </w:pPr>
       <w:r>
         <w:rPr/>
-        <w:t>Select Status</w:t>
       </w:r>
     </w:p>
     <w:p>
@@ -482,6 +1114,52 @@
       </w:pPr>
       <w:r>
         <w:rPr/>
+        <w:drawing>
+          <wp:anchor behindDoc="0" distT="0" distB="0" distL="0" distR="0" simplePos="0" locked="0" layoutInCell="0" allowOverlap="1" relativeHeight="15">
+            <wp:simplePos x="0" y="0"/>
+            <wp:positionH relativeFrom="column">
+              <wp:align>center</wp:align>
+            </wp:positionH>
+            <wp:positionV relativeFrom="paragraph">
+              <wp:posOffset>635</wp:posOffset>
+            </wp:positionV>
+            <wp:extent cx="5502910" cy="3093085"/>
+            <wp:effectExtent l="0" t="0" r="0" b="0"/>
+            <wp:wrapSquare wrapText="largest"/>
+            <wp:docPr id="14" name="Image14" descr=""/>
+            <wp:cNvGraphicFramePr>
+              <a:graphicFrameLocks xmlns:a="http://schemas.openxmlformats.org/drawingml/2006/main" noChangeAspect="1"/>
+            </wp:cNvGraphicFramePr>
+            <a:graphic xmlns:a="http://schemas.openxmlformats.org/drawingml/2006/main">
+              <a:graphicData uri="http://schemas.openxmlformats.org/drawingml/2006/picture">
+                <pic:pic xmlns:pic="http://schemas.openxmlformats.org/drawingml/2006/picture">
+                  <pic:nvPicPr>
+                    <pic:cNvPr id="14" name="Image14" descr=""/>
+                    <pic:cNvPicPr>
+                      <a:picLocks noChangeAspect="1" noChangeArrowheads="1"/>
+                    </pic:cNvPicPr>
+                  </pic:nvPicPr>
+                  <pic:blipFill>
+                    <a:blip r:embed="rId15"/>
+                    <a:stretch>
+                      <a:fillRect/>
+                    </a:stretch>
+                  </pic:blipFill>
+                  <pic:spPr bwMode="auto">
+                    <a:xfrm>
+                      <a:off x="0" y="0"/>
+                      <a:ext cx="5502910" cy="3093085"/>
+                    </a:xfrm>
+                    <a:prstGeom prst="rect">
+                      <a:avLst/>
+                    </a:prstGeom>
+                    <a:noFill/>
+                  </pic:spPr>
+                </pic:pic>
+              </a:graphicData>
+            </a:graphic>
+          </wp:anchor>
+        </w:drawing>
       </w:r>
     </w:p>
     <w:p>
@@ -495,7 +1173,7 @@
       </w:pPr>
       <w:r>
         <w:rPr/>
-        <w:t>Click on Set Field-Level Security</w:t>
+        <w:t>Edit annual revenue field</w:t>
       </w:r>
     </w:p>
     <w:p>
@@ -522,7 +1200,52 @@
       </w:pPr>
       <w:r>
         <w:rPr/>
-        <w:t>Uncheck visible for Marketing User profile</w:t>
+        <w:drawing>
+          <wp:anchor behindDoc="0" distT="0" distB="0" distL="0" distR="0" simplePos="0" locked="0" layoutInCell="0" allowOverlap="1" relativeHeight="16">
+            <wp:simplePos x="0" y="0"/>
+            <wp:positionH relativeFrom="column">
+              <wp:align>center</wp:align>
+            </wp:positionH>
+            <wp:positionV relativeFrom="paragraph">
+              <wp:posOffset>635</wp:posOffset>
+            </wp:positionV>
+            <wp:extent cx="5502910" cy="3093085"/>
+            <wp:effectExtent l="0" t="0" r="0" b="0"/>
+            <wp:wrapSquare wrapText="largest"/>
+            <wp:docPr id="15" name="Image15" descr=""/>
+            <wp:cNvGraphicFramePr>
+              <a:graphicFrameLocks xmlns:a="http://schemas.openxmlformats.org/drawingml/2006/main" noChangeAspect="1"/>
+            </wp:cNvGraphicFramePr>
+            <a:graphic xmlns:a="http://schemas.openxmlformats.org/drawingml/2006/main">
+              <a:graphicData uri="http://schemas.openxmlformats.org/drawingml/2006/picture">
+                <pic:pic xmlns:pic="http://schemas.openxmlformats.org/drawingml/2006/picture">
+                  <pic:nvPicPr>
+                    <pic:cNvPr id="15" name="Image15" descr=""/>
+                    <pic:cNvPicPr>
+                      <a:picLocks noChangeAspect="1" noChangeArrowheads="1"/>
+                    </pic:cNvPicPr>
+                  </pic:nvPicPr>
+                  <pic:blipFill>
+                    <a:blip r:embed="rId16"/>
+                    <a:stretch>
+                      <a:fillRect/>
+                    </a:stretch>
+                  </pic:blipFill>
+                  <pic:spPr bwMode="auto">
+                    <a:xfrm>
+                      <a:off x="0" y="0"/>
+                      <a:ext cx="5502910" cy="3093085"/>
+                    </a:xfrm>
+                    <a:prstGeom prst="rect">
+                      <a:avLst/>
+                    </a:prstGeom>
+                    <a:noFill/>
+                  </pic:spPr>
+                </pic:pic>
+              </a:graphicData>
+            </a:graphic>
+          </wp:anchor>
+        </w:drawing>
       </w:r>
     </w:p>
     <w:p>
@@ -549,7 +1272,66 @@
       </w:pPr>
       <w:r>
         <w:rPr/>
-        <w:t>And Save</w:t>
+        <w:t>Save</w:t>
+      </w:r>
+    </w:p>
+    <w:p>
+      <w:pPr>
+        <w:pStyle w:val="ListParagraph"/>
+        <w:numPr>
+          <w:ilvl w:val="0"/>
+          <w:numId w:val="5"/>
+        </w:numPr>
+        <w:rPr/>
+      </w:pPr>
+      <w:r>
+        <w:rPr/>
+        <w:drawing>
+          <wp:anchor behindDoc="0" distT="0" distB="0" distL="0" distR="0" simplePos="0" locked="0" layoutInCell="0" allowOverlap="1" relativeHeight="17">
+            <wp:simplePos x="0" y="0"/>
+            <wp:positionH relativeFrom="column">
+              <wp:align>center</wp:align>
+            </wp:positionH>
+            <wp:positionV relativeFrom="paragraph">
+              <wp:posOffset>635</wp:posOffset>
+            </wp:positionV>
+            <wp:extent cx="5502910" cy="3093085"/>
+            <wp:effectExtent l="0" t="0" r="0" b="0"/>
+            <wp:wrapSquare wrapText="largest"/>
+            <wp:docPr id="16" name="Image16" descr=""/>
+            <wp:cNvGraphicFramePr>
+              <a:graphicFrameLocks xmlns:a="http://schemas.openxmlformats.org/drawingml/2006/main" noChangeAspect="1"/>
+            </wp:cNvGraphicFramePr>
+            <a:graphic xmlns:a="http://schemas.openxmlformats.org/drawingml/2006/main">
+              <a:graphicData uri="http://schemas.openxmlformats.org/drawingml/2006/picture">
+                <pic:pic xmlns:pic="http://schemas.openxmlformats.org/drawingml/2006/picture">
+                  <pic:nvPicPr>
+                    <pic:cNvPr id="16" name="Image16" descr=""/>
+                    <pic:cNvPicPr>
+                      <a:picLocks noChangeAspect="1" noChangeArrowheads="1"/>
+                    </pic:cNvPicPr>
+                  </pic:nvPicPr>
+                  <pic:blipFill>
+                    <a:blip r:embed="rId17"/>
+                    <a:stretch>
+                      <a:fillRect/>
+                    </a:stretch>
+                  </pic:blipFill>
+                  <pic:spPr bwMode="auto">
+                    <a:xfrm>
+                      <a:off x="0" y="0"/>
+                      <a:ext cx="5502910" cy="3093085"/>
+                    </a:xfrm>
+                    <a:prstGeom prst="rect">
+                      <a:avLst/>
+                    </a:prstGeom>
+                    <a:noFill/>
+                  </pic:spPr>
+                </pic:pic>
+              </a:graphicData>
+            </a:graphic>
+          </wp:anchor>
+        </w:drawing>
       </w:r>
     </w:p>
     <w:p>
@@ -614,6 +1396,52 @@
       </w:pPr>
       <w:r>
         <w:rPr/>
+        <w:drawing>
+          <wp:anchor behindDoc="0" distT="0" distB="0" distL="0" distR="0" simplePos="0" locked="0" layoutInCell="0" allowOverlap="1" relativeHeight="18">
+            <wp:simplePos x="0" y="0"/>
+            <wp:positionH relativeFrom="column">
+              <wp:align>center</wp:align>
+            </wp:positionH>
+            <wp:positionV relativeFrom="paragraph">
+              <wp:posOffset>635</wp:posOffset>
+            </wp:positionV>
+            <wp:extent cx="5502910" cy="3093085"/>
+            <wp:effectExtent l="0" t="0" r="0" b="0"/>
+            <wp:wrapSquare wrapText="largest"/>
+            <wp:docPr id="17" name="Image17" descr=""/>
+            <wp:cNvGraphicFramePr>
+              <a:graphicFrameLocks xmlns:a="http://schemas.openxmlformats.org/drawingml/2006/main" noChangeAspect="1"/>
+            </wp:cNvGraphicFramePr>
+            <a:graphic xmlns:a="http://schemas.openxmlformats.org/drawingml/2006/main">
+              <a:graphicData uri="http://schemas.openxmlformats.org/drawingml/2006/picture">
+                <pic:pic xmlns:pic="http://schemas.openxmlformats.org/drawingml/2006/picture">
+                  <pic:nvPicPr>
+                    <pic:cNvPr id="17" name="Image17" descr=""/>
+                    <pic:cNvPicPr>
+                      <a:picLocks noChangeAspect="1" noChangeArrowheads="1"/>
+                    </pic:cNvPicPr>
+                  </pic:nvPicPr>
+                  <pic:blipFill>
+                    <a:blip r:embed="rId18"/>
+                    <a:stretch>
+                      <a:fillRect/>
+                    </a:stretch>
+                  </pic:blipFill>
+                  <pic:spPr bwMode="auto">
+                    <a:xfrm>
+                      <a:off x="0" y="0"/>
+                      <a:ext cx="5502910" cy="3093085"/>
+                    </a:xfrm>
+                    <a:prstGeom prst="rect">
+                      <a:avLst/>
+                    </a:prstGeom>
+                    <a:noFill/>
+                  </pic:spPr>
+                </pic:pic>
+              </a:graphicData>
+            </a:graphic>
+          </wp:anchor>
+        </w:drawing>
       </w:r>
     </w:p>
     <w:p>
@@ -641,6 +1469,52 @@
       </w:pPr>
       <w:r>
         <w:rPr/>
+        <w:drawing>
+          <wp:anchor behindDoc="0" distT="0" distB="0" distL="0" distR="0" simplePos="0" locked="0" layoutInCell="0" allowOverlap="1" relativeHeight="19">
+            <wp:simplePos x="0" y="0"/>
+            <wp:positionH relativeFrom="column">
+              <wp:align>center</wp:align>
+            </wp:positionH>
+            <wp:positionV relativeFrom="paragraph">
+              <wp:posOffset>635</wp:posOffset>
+            </wp:positionV>
+            <wp:extent cx="5502910" cy="3093085"/>
+            <wp:effectExtent l="0" t="0" r="0" b="0"/>
+            <wp:wrapSquare wrapText="largest"/>
+            <wp:docPr id="18" name="Image18" descr=""/>
+            <wp:cNvGraphicFramePr>
+              <a:graphicFrameLocks xmlns:a="http://schemas.openxmlformats.org/drawingml/2006/main" noChangeAspect="1"/>
+            </wp:cNvGraphicFramePr>
+            <a:graphic xmlns:a="http://schemas.openxmlformats.org/drawingml/2006/main">
+              <a:graphicData uri="http://schemas.openxmlformats.org/drawingml/2006/picture">
+                <pic:pic xmlns:pic="http://schemas.openxmlformats.org/drawingml/2006/picture">
+                  <pic:nvPicPr>
+                    <pic:cNvPr id="18" name="Image18" descr=""/>
+                    <pic:cNvPicPr>
+                      <a:picLocks noChangeAspect="1" noChangeArrowheads="1"/>
+                    </pic:cNvPicPr>
+                  </pic:nvPicPr>
+                  <pic:blipFill>
+                    <a:blip r:embed="rId19"/>
+                    <a:stretch>
+                      <a:fillRect/>
+                    </a:stretch>
+                  </pic:blipFill>
+                  <pic:spPr bwMode="auto">
+                    <a:xfrm>
+                      <a:off x="0" y="0"/>
+                      <a:ext cx="5502910" cy="3093085"/>
+                    </a:xfrm>
+                    <a:prstGeom prst="rect">
+                      <a:avLst/>
+                    </a:prstGeom>
+                    <a:noFill/>
+                  </pic:spPr>
+                </pic:pic>
+              </a:graphicData>
+            </a:graphic>
+          </wp:anchor>
+        </w:drawing>
       </w:r>
     </w:p>
     <w:p>
@@ -668,6 +1542,52 @@
       </w:pPr>
       <w:r>
         <w:rPr/>
+        <w:drawing>
+          <wp:anchor behindDoc="0" distT="0" distB="0" distL="0" distR="0" simplePos="0" locked="0" layoutInCell="0" allowOverlap="1" relativeHeight="20">
+            <wp:simplePos x="0" y="0"/>
+            <wp:positionH relativeFrom="column">
+              <wp:align>center</wp:align>
+            </wp:positionH>
+            <wp:positionV relativeFrom="paragraph">
+              <wp:posOffset>635</wp:posOffset>
+            </wp:positionV>
+            <wp:extent cx="5502910" cy="3093085"/>
+            <wp:effectExtent l="0" t="0" r="0" b="0"/>
+            <wp:wrapSquare wrapText="largest"/>
+            <wp:docPr id="19" name="Image19" descr=""/>
+            <wp:cNvGraphicFramePr>
+              <a:graphicFrameLocks xmlns:a="http://schemas.openxmlformats.org/drawingml/2006/main" noChangeAspect="1"/>
+            </wp:cNvGraphicFramePr>
+            <a:graphic xmlns:a="http://schemas.openxmlformats.org/drawingml/2006/main">
+              <a:graphicData uri="http://schemas.openxmlformats.org/drawingml/2006/picture">
+                <pic:pic xmlns:pic="http://schemas.openxmlformats.org/drawingml/2006/picture">
+                  <pic:nvPicPr>
+                    <pic:cNvPr id="19" name="Image19" descr=""/>
+                    <pic:cNvPicPr>
+                      <a:picLocks noChangeAspect="1" noChangeArrowheads="1"/>
+                    </pic:cNvPicPr>
+                  </pic:nvPicPr>
+                  <pic:blipFill>
+                    <a:blip r:embed="rId20"/>
+                    <a:stretch>
+                      <a:fillRect/>
+                    </a:stretch>
+                  </pic:blipFill>
+                  <pic:spPr bwMode="auto">
+                    <a:xfrm>
+                      <a:off x="0" y="0"/>
+                      <a:ext cx="5502910" cy="3093085"/>
+                    </a:xfrm>
+                    <a:prstGeom prst="rect">
+                      <a:avLst/>
+                    </a:prstGeom>
+                    <a:noFill/>
+                  </pic:spPr>
+                </pic:pic>
+              </a:graphicData>
+            </a:graphic>
+          </wp:anchor>
+        </w:drawing>
       </w:r>
     </w:p>
     <w:p>
@@ -708,6 +1628,151 @@
       </w:pPr>
       <w:r>
         <w:rPr/>
+        <w:drawing>
+          <wp:anchor behindDoc="0" distT="0" distB="0" distL="0" distR="0" simplePos="0" locked="0" layoutInCell="0" allowOverlap="1" relativeHeight="21">
+            <wp:simplePos x="0" y="0"/>
+            <wp:positionH relativeFrom="column">
+              <wp:align>center</wp:align>
+            </wp:positionH>
+            <wp:positionV relativeFrom="paragraph">
+              <wp:posOffset>635</wp:posOffset>
+            </wp:positionV>
+            <wp:extent cx="5502910" cy="3093085"/>
+            <wp:effectExtent l="0" t="0" r="0" b="0"/>
+            <wp:wrapSquare wrapText="largest"/>
+            <wp:docPr id="20" name="Image20" descr=""/>
+            <wp:cNvGraphicFramePr>
+              <a:graphicFrameLocks xmlns:a="http://schemas.openxmlformats.org/drawingml/2006/main" noChangeAspect="1"/>
+            </wp:cNvGraphicFramePr>
+            <a:graphic xmlns:a="http://schemas.openxmlformats.org/drawingml/2006/main">
+              <a:graphicData uri="http://schemas.openxmlformats.org/drawingml/2006/picture">
+                <pic:pic xmlns:pic="http://schemas.openxmlformats.org/drawingml/2006/picture">
+                  <pic:nvPicPr>
+                    <pic:cNvPr id="20" name="Image20" descr=""/>
+                    <pic:cNvPicPr>
+                      <a:picLocks noChangeAspect="1" noChangeArrowheads="1"/>
+                    </pic:cNvPicPr>
+                  </pic:nvPicPr>
+                  <pic:blipFill>
+                    <a:blip r:embed="rId21"/>
+                    <a:stretch>
+                      <a:fillRect/>
+                    </a:stretch>
+                  </pic:blipFill>
+                  <pic:spPr bwMode="auto">
+                    <a:xfrm>
+                      <a:off x="0" y="0"/>
+                      <a:ext cx="5502910" cy="3093085"/>
+                    </a:xfrm>
+                    <a:prstGeom prst="rect">
+                      <a:avLst/>
+                    </a:prstGeom>
+                    <a:noFill/>
+                  </pic:spPr>
+                </pic:pic>
+              </a:graphicData>
+            </a:graphic>
+          </wp:anchor>
+        </w:drawing>
+      </w:r>
+    </w:p>
+    <w:p>
+      <w:pPr>
+        <w:pStyle w:val="ListParagraph"/>
+        <w:rPr/>
+      </w:pPr>
+      <w:r>
+        <w:rPr/>
+      </w:r>
+    </w:p>
+    <w:p>
+      <w:pPr>
+        <w:pStyle w:val="ListParagraph"/>
+        <w:rPr/>
+      </w:pPr>
+      <w:r>
+        <w:rPr/>
+      </w:r>
+    </w:p>
+    <w:p>
+      <w:pPr>
+        <w:pStyle w:val="ListParagraph"/>
+        <w:rPr/>
+      </w:pPr>
+      <w:r>
+        <w:drawing>
+          <wp:anchor behindDoc="0" distT="0" distB="0" distL="0" distR="0" simplePos="0" locked="0" layoutInCell="0" allowOverlap="1" relativeHeight="22">
+            <wp:simplePos x="0" y="0"/>
+            <wp:positionH relativeFrom="column">
+              <wp:align>center</wp:align>
+            </wp:positionH>
+            <wp:positionV relativeFrom="paragraph">
+              <wp:posOffset>635</wp:posOffset>
+            </wp:positionV>
+            <wp:extent cx="5502910" cy="3093085"/>
+            <wp:effectExtent l="0" t="0" r="0" b="0"/>
+            <wp:wrapSquare wrapText="largest"/>
+            <wp:docPr id="21" name="Image21" descr=""/>
+            <wp:cNvGraphicFramePr>
+              <a:graphicFrameLocks xmlns:a="http://schemas.openxmlformats.org/drawingml/2006/main" noChangeAspect="1"/>
+            </wp:cNvGraphicFramePr>
+            <a:graphic xmlns:a="http://schemas.openxmlformats.org/drawingml/2006/main">
+              <a:graphicData uri="http://schemas.openxmlformats.org/drawingml/2006/picture">
+                <pic:pic xmlns:pic="http://schemas.openxmlformats.org/drawingml/2006/picture">
+                  <pic:nvPicPr>
+                    <pic:cNvPr id="21" name="Image21" descr=""/>
+                    <pic:cNvPicPr>
+                      <a:picLocks noChangeAspect="1" noChangeArrowheads="1"/>
+                    </pic:cNvPicPr>
+                  </pic:nvPicPr>
+                  <pic:blipFill>
+                    <a:blip r:embed="rId22"/>
+                    <a:stretch>
+                      <a:fillRect/>
+                    </a:stretch>
+                  </pic:blipFill>
+                  <pic:spPr bwMode="auto">
+                    <a:xfrm>
+                      <a:off x="0" y="0"/>
+                      <a:ext cx="5502910" cy="3093085"/>
+                    </a:xfrm>
+                    <a:prstGeom prst="rect">
+                      <a:avLst/>
+                    </a:prstGeom>
+                    <a:noFill/>
+                  </pic:spPr>
+                </pic:pic>
+              </a:graphicData>
+            </a:graphic>
+          </wp:anchor>
+        </w:drawing>
+      </w:r>
+      <w:r>
+        <w:rPr/>
+        <w:t xml:space="preserve"> </w:t>
+      </w:r>
+    </w:p>
+    <w:p>
+      <w:pPr>
+        <w:pStyle w:val="ListParagraph"/>
+        <w:rPr/>
+      </w:pPr>
+      <w:r>
+        <w:rPr/>
+      </w:r>
+    </w:p>
+    <w:p>
+      <w:pPr>
+        <w:pStyle w:val="ListParagraph"/>
+        <w:rPr/>
+      </w:pPr>
+      <w:r>
+        <w:rPr/>
+        <w:t xml:space="preserve">-- </w:t>
+      </w:r>
+      <w:r>
+        <w:rPr/>
+        <w:t>Opportunity pipeline grouped by Stage</w:t>
       </w:r>
     </w:p>
     <w:p>
@@ -721,6 +1786,7 @@
       </w:pPr>
       <w:r>
         <w:rPr/>
+        <w:t xml:space="preserve"> </w:t>
       </w:r>
     </w:p>
     <w:p>
@@ -733,8 +1799,56 @@
         <w:rPr/>
       </w:pPr>
       <w:r>
-        <w:rPr/>
-        <w:t>Now Create report for Opportunity grouped by Stage</w:t>
+        <w:drawing>
+          <wp:anchor behindDoc="0" distT="0" distB="0" distL="0" distR="0" simplePos="0" locked="0" layoutInCell="0" allowOverlap="1" relativeHeight="23">
+            <wp:simplePos x="0" y="0"/>
+            <wp:positionH relativeFrom="column">
+              <wp:align>center</wp:align>
+            </wp:positionH>
+            <wp:positionV relativeFrom="paragraph">
+              <wp:posOffset>635</wp:posOffset>
+            </wp:positionV>
+            <wp:extent cx="5502910" cy="3093085"/>
+            <wp:effectExtent l="0" t="0" r="0" b="0"/>
+            <wp:wrapSquare wrapText="largest"/>
+            <wp:docPr id="22" name="Image22" descr=""/>
+            <wp:cNvGraphicFramePr>
+              <a:graphicFrameLocks xmlns:a="http://schemas.openxmlformats.org/drawingml/2006/main" noChangeAspect="1"/>
+            </wp:cNvGraphicFramePr>
+            <a:graphic xmlns:a="http://schemas.openxmlformats.org/drawingml/2006/main">
+              <a:graphicData uri="http://schemas.openxmlformats.org/drawingml/2006/picture">
+                <pic:pic xmlns:pic="http://schemas.openxmlformats.org/drawingml/2006/picture">
+                  <pic:nvPicPr>
+                    <pic:cNvPr id="22" name="Image22" descr=""/>
+                    <pic:cNvPicPr>
+                      <a:picLocks noChangeAspect="1" noChangeArrowheads="1"/>
+                    </pic:cNvPicPr>
+                  </pic:nvPicPr>
+                  <pic:blipFill>
+                    <a:blip r:embed="rId23"/>
+                    <a:stretch>
+                      <a:fillRect/>
+                    </a:stretch>
+                  </pic:blipFill>
+                  <pic:spPr bwMode="auto">
+                    <a:xfrm>
+                      <a:off x="0" y="0"/>
+                      <a:ext cx="5502910" cy="3093085"/>
+                    </a:xfrm>
+                    <a:prstGeom prst="rect">
+                      <a:avLst/>
+                    </a:prstGeom>
+                    <a:noFill/>
+                  </pic:spPr>
+                </pic:pic>
+              </a:graphicData>
+            </a:graphic>
+          </wp:anchor>
+        </w:drawing>
+      </w:r>
+      <w:r>
+        <w:rPr/>
+        <w:t xml:space="preserve"> </w:t>
       </w:r>
     </w:p>
     <w:p>
@@ -747,7 +1861,115 @@
         <w:rPr/>
       </w:pPr>
       <w:r>
-        <w:rPr/>
+        <w:drawing>
+          <wp:anchor behindDoc="0" distT="0" distB="0" distL="0" distR="0" simplePos="0" locked="0" layoutInCell="0" allowOverlap="1" relativeHeight="24">
+            <wp:simplePos x="0" y="0"/>
+            <wp:positionH relativeFrom="column">
+              <wp:align>center</wp:align>
+            </wp:positionH>
+            <wp:positionV relativeFrom="paragraph">
+              <wp:posOffset>635</wp:posOffset>
+            </wp:positionV>
+            <wp:extent cx="5502910" cy="3093085"/>
+            <wp:effectExtent l="0" t="0" r="0" b="0"/>
+            <wp:wrapSquare wrapText="largest"/>
+            <wp:docPr id="23" name="Image23" descr=""/>
+            <wp:cNvGraphicFramePr>
+              <a:graphicFrameLocks xmlns:a="http://schemas.openxmlformats.org/drawingml/2006/main" noChangeAspect="1"/>
+            </wp:cNvGraphicFramePr>
+            <a:graphic xmlns:a="http://schemas.openxmlformats.org/drawingml/2006/main">
+              <a:graphicData uri="http://schemas.openxmlformats.org/drawingml/2006/picture">
+                <pic:pic xmlns:pic="http://schemas.openxmlformats.org/drawingml/2006/picture">
+                  <pic:nvPicPr>
+                    <pic:cNvPr id="23" name="Image23" descr=""/>
+                    <pic:cNvPicPr>
+                      <a:picLocks noChangeAspect="1" noChangeArrowheads="1"/>
+                    </pic:cNvPicPr>
+                  </pic:nvPicPr>
+                  <pic:blipFill>
+                    <a:blip r:embed="rId24"/>
+                    <a:stretch>
+                      <a:fillRect/>
+                    </a:stretch>
+                  </pic:blipFill>
+                  <pic:spPr bwMode="auto">
+                    <a:xfrm>
+                      <a:off x="0" y="0"/>
+                      <a:ext cx="5502910" cy="3093085"/>
+                    </a:xfrm>
+                    <a:prstGeom prst="rect">
+                      <a:avLst/>
+                    </a:prstGeom>
+                    <a:noFill/>
+                  </pic:spPr>
+                </pic:pic>
+              </a:graphicData>
+            </a:graphic>
+          </wp:anchor>
+        </w:drawing>
+      </w:r>
+      <w:r>
+        <w:rPr/>
+        <w:t xml:space="preserve"> </w:t>
+      </w:r>
+    </w:p>
+    <w:p>
+      <w:pPr>
+        <w:pStyle w:val="ListParagraph"/>
+        <w:numPr>
+          <w:ilvl w:val="0"/>
+          <w:numId w:val="2"/>
+        </w:numPr>
+        <w:rPr/>
+      </w:pPr>
+      <w:r>
+        <w:rPr/>
+        <w:drawing>
+          <wp:anchor behindDoc="0" distT="0" distB="0" distL="0" distR="0" simplePos="0" locked="0" layoutInCell="0" allowOverlap="1" relativeHeight="25">
+            <wp:simplePos x="0" y="0"/>
+            <wp:positionH relativeFrom="column">
+              <wp:align>center</wp:align>
+            </wp:positionH>
+            <wp:positionV relativeFrom="paragraph">
+              <wp:posOffset>635</wp:posOffset>
+            </wp:positionV>
+            <wp:extent cx="5502910" cy="3093085"/>
+            <wp:effectExtent l="0" t="0" r="0" b="0"/>
+            <wp:wrapSquare wrapText="largest"/>
+            <wp:docPr id="24" name="Image24" descr=""/>
+            <wp:cNvGraphicFramePr>
+              <a:graphicFrameLocks xmlns:a="http://schemas.openxmlformats.org/drawingml/2006/main" noChangeAspect="1"/>
+            </wp:cNvGraphicFramePr>
+            <a:graphic xmlns:a="http://schemas.openxmlformats.org/drawingml/2006/main">
+              <a:graphicData uri="http://schemas.openxmlformats.org/drawingml/2006/picture">
+                <pic:pic xmlns:pic="http://schemas.openxmlformats.org/drawingml/2006/picture">
+                  <pic:nvPicPr>
+                    <pic:cNvPr id="24" name="Image24" descr=""/>
+                    <pic:cNvPicPr>
+                      <a:picLocks noChangeAspect="1" noChangeArrowheads="1"/>
+                    </pic:cNvPicPr>
+                  </pic:nvPicPr>
+                  <pic:blipFill>
+                    <a:blip r:embed="rId25"/>
+                    <a:stretch>
+                      <a:fillRect/>
+                    </a:stretch>
+                  </pic:blipFill>
+                  <pic:spPr bwMode="auto">
+                    <a:xfrm>
+                      <a:off x="0" y="0"/>
+                      <a:ext cx="5502910" cy="3093085"/>
+                    </a:xfrm>
+                    <a:prstGeom prst="rect">
+                      <a:avLst/>
+                    </a:prstGeom>
+                    <a:noFill/>
+                  </pic:spPr>
+                </pic:pic>
+              </a:graphicData>
+            </a:graphic>
+          </wp:anchor>
+        </w:drawing>
       </w:r>
     </w:p>
     <w:p>
@@ -812,6 +2034,52 @@
       </w:pPr>
       <w:r>
         <w:rPr/>
+        <w:drawing>
+          <wp:anchor behindDoc="0" distT="0" distB="0" distL="0" distR="0" simplePos="0" locked="0" layoutInCell="0" allowOverlap="1" relativeHeight="26">
+            <wp:simplePos x="0" y="0"/>
+            <wp:positionH relativeFrom="column">
+              <wp:align>center</wp:align>
+            </wp:positionH>
+            <wp:positionV relativeFrom="paragraph">
+              <wp:posOffset>635</wp:posOffset>
+            </wp:positionV>
+            <wp:extent cx="5502910" cy="3093085"/>
+            <wp:effectExtent l="0" t="0" r="0" b="0"/>
+            <wp:wrapSquare wrapText="largest"/>
+            <wp:docPr id="25" name="Image25" descr=""/>
+            <wp:cNvGraphicFramePr>
+              <a:graphicFrameLocks xmlns:a="http://schemas.openxmlformats.org/drawingml/2006/main" noChangeAspect="1"/>
+            </wp:cNvGraphicFramePr>
+            <a:graphic xmlns:a="http://schemas.openxmlformats.org/drawingml/2006/main">
+              <a:graphicData uri="http://schemas.openxmlformats.org/drawingml/2006/picture">
+                <pic:pic xmlns:pic="http://schemas.openxmlformats.org/drawingml/2006/picture">
+                  <pic:nvPicPr>
+                    <pic:cNvPr id="25" name="Image25" descr=""/>
+                    <pic:cNvPicPr>
+                      <a:picLocks noChangeAspect="1" noChangeArrowheads="1"/>
+                    </pic:cNvPicPr>
+                  </pic:nvPicPr>
+                  <pic:blipFill>
+                    <a:blip r:embed="rId26"/>
+                    <a:stretch>
+                      <a:fillRect/>
+                    </a:stretch>
+                  </pic:blipFill>
+                  <pic:spPr bwMode="auto">
+                    <a:xfrm>
+                      <a:off x="0" y="0"/>
+                      <a:ext cx="5502910" cy="3093085"/>
+                    </a:xfrm>
+                    <a:prstGeom prst="rect">
+                      <a:avLst/>
+                    </a:prstGeom>
+                    <a:noFill/>
+                  </pic:spPr>
+                </pic:pic>
+              </a:graphicData>
+            </a:graphic>
+          </wp:anchor>
+        </w:drawing>
       </w:r>
     </w:p>
     <w:p>
@@ -825,6 +2093,52 @@
       </w:pPr>
       <w:r>
         <w:rPr/>
+        <w:drawing>
+          <wp:anchor behindDoc="0" distT="0" distB="0" distL="0" distR="0" simplePos="0" locked="0" layoutInCell="0" allowOverlap="1" relativeHeight="27">
+            <wp:simplePos x="0" y="0"/>
+            <wp:positionH relativeFrom="column">
+              <wp:align>center</wp:align>
+            </wp:positionH>
+            <wp:positionV relativeFrom="paragraph">
+              <wp:posOffset>635</wp:posOffset>
+            </wp:positionV>
+            <wp:extent cx="5502910" cy="3093085"/>
+            <wp:effectExtent l="0" t="0" r="0" b="0"/>
+            <wp:wrapSquare wrapText="largest"/>
+            <wp:docPr id="26" name="Image26" descr=""/>
+            <wp:cNvGraphicFramePr>
+              <a:graphicFrameLocks xmlns:a="http://schemas.openxmlformats.org/drawingml/2006/main" noChangeAspect="1"/>
+            </wp:cNvGraphicFramePr>
+            <a:graphic xmlns:a="http://schemas.openxmlformats.org/drawingml/2006/main">
+              <a:graphicData uri="http://schemas.openxmlformats.org/drawingml/2006/picture">
+                <pic:pic xmlns:pic="http://schemas.openxmlformats.org/drawingml/2006/picture">
+                  <pic:nvPicPr>
+                    <pic:cNvPr id="26" name="Image26" descr=""/>
+                    <pic:cNvPicPr>
+                      <a:picLocks noChangeAspect="1" noChangeArrowheads="1"/>
+                    </pic:cNvPicPr>
+                  </pic:nvPicPr>
+                  <pic:blipFill>
+                    <a:blip r:embed="rId27"/>
+                    <a:stretch>
+                      <a:fillRect/>
+                    </a:stretch>
+                  </pic:blipFill>
+                  <pic:spPr bwMode="auto">
+                    <a:xfrm>
+                      <a:off x="0" y="0"/>
+                      <a:ext cx="5502910" cy="3093085"/>
+                    </a:xfrm>
+                    <a:prstGeom prst="rect">
+                      <a:avLst/>
+                    </a:prstGeom>
+                    <a:noFill/>
+                  </pic:spPr>
+                </pic:pic>
+              </a:graphicData>
+            </a:graphic>
+          </wp:anchor>
+        </w:drawing>
       </w:r>
     </w:p>
     <w:p>
@@ -865,6 +2179,52 @@
       </w:pPr>
       <w:r>
         <w:rPr/>
+        <w:drawing>
+          <wp:anchor behindDoc="0" distT="0" distB="0" distL="0" distR="0" simplePos="0" locked="0" layoutInCell="0" allowOverlap="1" relativeHeight="28">
+            <wp:simplePos x="0" y="0"/>
+            <wp:positionH relativeFrom="column">
+              <wp:align>center</wp:align>
+            </wp:positionH>
+            <wp:positionV relativeFrom="paragraph">
+              <wp:posOffset>635</wp:posOffset>
+            </wp:positionV>
+            <wp:extent cx="5502910" cy="3093085"/>
+            <wp:effectExtent l="0" t="0" r="0" b="0"/>
+            <wp:wrapSquare wrapText="largest"/>
+            <wp:docPr id="27" name="Image27" descr=""/>
+            <wp:cNvGraphicFramePr>
+              <a:graphicFrameLocks xmlns:a="http://schemas.openxmlformats.org/drawingml/2006/main" noChangeAspect="1"/>
+            </wp:cNvGraphicFramePr>
+            <a:graphic xmlns:a="http://schemas.openxmlformats.org/drawingml/2006/main">
+              <a:graphicData uri="http://schemas.openxmlformats.org/drawingml/2006/picture">
+                <pic:pic xmlns:pic="http://schemas.openxmlformats.org/drawingml/2006/picture">
+                  <pic:nvPicPr>
+                    <pic:cNvPr id="27" name="Image27" descr=""/>
+                    <pic:cNvPicPr>
+                      <a:picLocks noChangeAspect="1" noChangeArrowheads="1"/>
+                    </pic:cNvPicPr>
+                  </pic:nvPicPr>
+                  <pic:blipFill>
+                    <a:blip r:embed="rId28"/>
+                    <a:stretch>
+                      <a:fillRect/>
+                    </a:stretch>
+                  </pic:blipFill>
+                  <pic:spPr bwMode="auto">
+                    <a:xfrm>
+                      <a:off x="0" y="0"/>
+                      <a:ext cx="5502910" cy="3093085"/>
+                    </a:xfrm>
+                    <a:prstGeom prst="rect">
+                      <a:avLst/>
+                    </a:prstGeom>
+                    <a:noFill/>
+                  </pic:spPr>
+                </pic:pic>
+              </a:graphicData>
+            </a:graphic>
+          </wp:anchor>
+        </w:drawing>
       </w:r>
     </w:p>
     <w:p>
@@ -891,7 +2251,115 @@
         <w:rPr/>
       </w:pPr>
       <w:r>
-        <w:rPr/>
+        <w:drawing>
+          <wp:anchor behindDoc="0" distT="0" distB="0" distL="0" distR="0" simplePos="0" locked="0" layoutInCell="0" allowOverlap="1" relativeHeight="29">
+            <wp:simplePos x="0" y="0"/>
+            <wp:positionH relativeFrom="column">
+              <wp:align>center</wp:align>
+            </wp:positionH>
+            <wp:positionV relativeFrom="paragraph">
+              <wp:posOffset>635</wp:posOffset>
+            </wp:positionV>
+            <wp:extent cx="5502910" cy="3093085"/>
+            <wp:effectExtent l="0" t="0" r="0" b="0"/>
+            <wp:wrapSquare wrapText="largest"/>
+            <wp:docPr id="28" name="Image28" descr=""/>
+            <wp:cNvGraphicFramePr>
+              <a:graphicFrameLocks xmlns:a="http://schemas.openxmlformats.org/drawingml/2006/main" noChangeAspect="1"/>
+            </wp:cNvGraphicFramePr>
+            <a:graphic xmlns:a="http://schemas.openxmlformats.org/drawingml/2006/main">
+              <a:graphicData uri="http://schemas.openxmlformats.org/drawingml/2006/picture">
+                <pic:pic xmlns:pic="http://schemas.openxmlformats.org/drawingml/2006/picture">
+                  <pic:nvPicPr>
+                    <pic:cNvPr id="28" name="Image28" descr=""/>
+                    <pic:cNvPicPr>
+                      <a:picLocks noChangeAspect="1" noChangeArrowheads="1"/>
+                    </pic:cNvPicPr>
+                  </pic:nvPicPr>
+                  <pic:blipFill>
+                    <a:blip r:embed="rId29"/>
+                    <a:stretch>
+                      <a:fillRect/>
+                    </a:stretch>
+                  </pic:blipFill>
+                  <pic:spPr bwMode="auto">
+                    <a:xfrm>
+                      <a:off x="0" y="0"/>
+                      <a:ext cx="5502910" cy="3093085"/>
+                    </a:xfrm>
+                    <a:prstGeom prst="rect">
+                      <a:avLst/>
+                    </a:prstGeom>
+                    <a:noFill/>
+                  </pic:spPr>
+                </pic:pic>
+              </a:graphicData>
+            </a:graphic>
+          </wp:anchor>
+        </w:drawing>
+      </w:r>
+      <w:r>
+        <w:rPr/>
+        <w:t xml:space="preserve"> </w:t>
+      </w:r>
+    </w:p>
+    <w:p>
+      <w:pPr>
+        <w:pStyle w:val="ListParagraph"/>
+        <w:numPr>
+          <w:ilvl w:val="0"/>
+          <w:numId w:val="6"/>
+        </w:numPr>
+        <w:rPr/>
+      </w:pPr>
+      <w:r>
+        <w:rPr/>
+        <w:drawing>
+          <wp:anchor behindDoc="0" distT="0" distB="0" distL="0" distR="0" simplePos="0" locked="0" layoutInCell="0" allowOverlap="1" relativeHeight="30">
+            <wp:simplePos x="0" y="0"/>
+            <wp:positionH relativeFrom="column">
+              <wp:align>center</wp:align>
+            </wp:positionH>
+            <wp:positionV relativeFrom="paragraph">
+              <wp:posOffset>635</wp:posOffset>
+            </wp:positionV>
+            <wp:extent cx="5502910" cy="3093085"/>
+            <wp:effectExtent l="0" t="0" r="0" b="0"/>
+            <wp:wrapSquare wrapText="largest"/>
+            <wp:docPr id="29" name="Image29" descr=""/>
+            <wp:cNvGraphicFramePr>
+              <a:graphicFrameLocks xmlns:a="http://schemas.openxmlformats.org/drawingml/2006/main" noChangeAspect="1"/>
+            </wp:cNvGraphicFramePr>
+            <a:graphic xmlns:a="http://schemas.openxmlformats.org/drawingml/2006/main">
+              <a:graphicData uri="http://schemas.openxmlformats.org/drawingml/2006/picture">
+                <pic:pic xmlns:pic="http://schemas.openxmlformats.org/drawingml/2006/picture">
+                  <pic:nvPicPr>
+                    <pic:cNvPr id="29" name="Image29" descr=""/>
+                    <pic:cNvPicPr>
+                      <a:picLocks noChangeAspect="1" noChangeArrowheads="1"/>
+                    </pic:cNvPicPr>
+                  </pic:nvPicPr>
+                  <pic:blipFill>
+                    <a:blip r:embed="rId30"/>
+                    <a:stretch>
+                      <a:fillRect/>
+                    </a:stretch>
+                  </pic:blipFill>
+                  <pic:spPr bwMode="auto">
+                    <a:xfrm>
+                      <a:off x="0" y="0"/>
+                      <a:ext cx="5502910" cy="3093085"/>
+                    </a:xfrm>
+                    <a:prstGeom prst="rect">
+                      <a:avLst/>
+                    </a:prstGeom>
+                    <a:noFill/>
+                  </pic:spPr>
+                </pic:pic>
+              </a:graphicData>
+            </a:graphic>
+          </wp:anchor>
+        </w:drawing>
       </w:r>
     </w:p>
     <w:p>
@@ -996,7 +2464,7 @@
     </w:p>
     <w:p>
       <w:pPr>
-        <w:pStyle w:val="ListParagraph"/>
+        <w:pStyle w:val="Normal"/>
         <w:numPr>
           <w:ilvl w:val="0"/>
           <w:numId w:val="3"/>
@@ -1004,13 +2472,61 @@
         <w:rPr/>
       </w:pPr>
       <w:r>
-        <w:rPr/>
-        <w:t>Click on Data Import Wizard and scroll down</w:t>
-      </w:r>
-    </w:p>
-    <w:p>
-      <w:pPr>
-        <w:pStyle w:val="ListParagraph"/>
+        <w:drawing>
+          <wp:anchor behindDoc="0" distT="0" distB="0" distL="0" distR="0" simplePos="0" locked="0" layoutInCell="0" allowOverlap="1" relativeHeight="31">
+            <wp:simplePos x="0" y="0"/>
+            <wp:positionH relativeFrom="column">
+              <wp:align>center</wp:align>
+            </wp:positionH>
+            <wp:positionV relativeFrom="paragraph">
+              <wp:posOffset>635</wp:posOffset>
+            </wp:positionV>
+            <wp:extent cx="5731510" cy="3221990"/>
+            <wp:effectExtent l="0" t="0" r="0" b="0"/>
+            <wp:wrapSquare wrapText="largest"/>
+            <wp:docPr id="30" name="Image1 Copy 1" descr=""/>
+            <wp:cNvGraphicFramePr>
+              <a:graphicFrameLocks xmlns:a="http://schemas.openxmlformats.org/drawingml/2006/main" noChangeAspect="1"/>
+            </wp:cNvGraphicFramePr>
+            <a:graphic xmlns:a="http://schemas.openxmlformats.org/drawingml/2006/main">
+              <a:graphicData uri="http://schemas.openxmlformats.org/drawingml/2006/picture">
+                <pic:pic xmlns:pic="http://schemas.openxmlformats.org/drawingml/2006/picture">
+                  <pic:nvPicPr>
+                    <pic:cNvPr id="30" name="Image1 Copy 1" descr=""/>
+                    <pic:cNvPicPr>
+                      <a:picLocks noChangeAspect="1" noChangeArrowheads="1"/>
+                    </pic:cNvPicPr>
+                  </pic:nvPicPr>
+                  <pic:blipFill>
+                    <a:blip r:embed="rId31"/>
+                    <a:stretch>
+                      <a:fillRect/>
+                    </a:stretch>
+                  </pic:blipFill>
+                  <pic:spPr bwMode="auto">
+                    <a:xfrm>
+                      <a:off x="0" y="0"/>
+                      <a:ext cx="5731510" cy="3221990"/>
+                    </a:xfrm>
+                    <a:prstGeom prst="rect">
+                      <a:avLst/>
+                    </a:prstGeom>
+                    <a:noFill/>
+                  </pic:spPr>
+                </pic:pic>
+              </a:graphicData>
+            </a:graphic>
+          </wp:anchor>
+        </w:drawing>
+      </w:r>
+      <w:r>
+        <w:rPr/>
+        <w:t xml:space="preserve"> </w:t>
+      </w:r>
+    </w:p>
+    <w:p>
+      <w:pPr>
+        <w:pStyle w:val="Normal"/>
         <w:numPr>
           <w:ilvl w:val="0"/>
           <w:numId w:val="3"/>
@@ -1019,11 +2535,16 @@
       </w:pPr>
       <w:r>
         <w:rPr/>
-      </w:r>
-    </w:p>
-    <w:p>
-      <w:pPr>
-        <w:pStyle w:val="ListParagraph"/>
+        <w:t xml:space="preserve"> </w:t>
+      </w:r>
+      <w:r>
+        <w:rPr/>
+        <w:t>Launch the wizard</w:t>
+      </w:r>
+    </w:p>
+    <w:p>
+      <w:pPr>
+        <w:pStyle w:val="Normal"/>
         <w:numPr>
           <w:ilvl w:val="0"/>
           <w:numId w:val="3"/>
@@ -1032,12 +2553,11 @@
       </w:pPr>
       <w:r>
         <w:rPr/>
-        <w:t>Click on ‘Launch Wizard’</w:t>
-      </w:r>
-    </w:p>
-    <w:p>
-      <w:pPr>
-        <w:pStyle w:val="ListParagraph"/>
+      </w:r>
+    </w:p>
+    <w:p>
+      <w:pPr>
+        <w:pStyle w:val="Normal"/>
         <w:numPr>
           <w:ilvl w:val="0"/>
           <w:numId w:val="3"/>
@@ -1045,12 +2565,61 @@
         <w:rPr/>
       </w:pPr>
       <w:r>
-        <w:rPr/>
-      </w:r>
-    </w:p>
-    <w:p>
-      <w:pPr>
-        <w:pStyle w:val="ListParagraph"/>
+        <w:drawing>
+          <wp:anchor behindDoc="0" distT="0" distB="0" distL="0" distR="0" simplePos="0" locked="0" layoutInCell="0" allowOverlap="1" relativeHeight="32">
+            <wp:simplePos x="0" y="0"/>
+            <wp:positionH relativeFrom="column">
+              <wp:align>center</wp:align>
+            </wp:positionH>
+            <wp:positionV relativeFrom="paragraph">
+              <wp:posOffset>635</wp:posOffset>
+            </wp:positionV>
+            <wp:extent cx="5731510" cy="3221990"/>
+            <wp:effectExtent l="0" t="0" r="0" b="0"/>
+            <wp:wrapSquare wrapText="largest"/>
+            <wp:docPr id="31" name="Image2 Copy 1" descr=""/>
+            <wp:cNvGraphicFramePr>
+              <a:graphicFrameLocks xmlns:a="http://schemas.openxmlformats.org/drawingml/2006/main" noChangeAspect="1"/>
+            </wp:cNvGraphicFramePr>
+            <a:graphic xmlns:a="http://schemas.openxmlformats.org/drawingml/2006/main">
+              <a:graphicData uri="http://schemas.openxmlformats.org/drawingml/2006/picture">
+                <pic:pic xmlns:pic="http://schemas.openxmlformats.org/drawingml/2006/picture">
+                  <pic:nvPicPr>
+                    <pic:cNvPr id="31" name="Image2 Copy 1" descr=""/>
+                    <pic:cNvPicPr>
+                      <a:picLocks noChangeAspect="1" noChangeArrowheads="1"/>
+                    </pic:cNvPicPr>
+                  </pic:nvPicPr>
+                  <pic:blipFill>
+                    <a:blip r:embed="rId32"/>
+                    <a:stretch>
+                      <a:fillRect/>
+                    </a:stretch>
+                  </pic:blipFill>
+                  <pic:spPr bwMode="auto">
+                    <a:xfrm>
+                      <a:off x="0" y="0"/>
+                      <a:ext cx="5731510" cy="3221990"/>
+                    </a:xfrm>
+                    <a:prstGeom prst="rect">
+                      <a:avLst/>
+                    </a:prstGeom>
+                    <a:noFill/>
+                  </pic:spPr>
+                </pic:pic>
+              </a:graphicData>
+            </a:graphic>
+          </wp:anchor>
+        </w:drawing>
+      </w:r>
+      <w:r>
+        <w:rPr/>
+        <w:t xml:space="preserve"> </w:t>
+      </w:r>
+    </w:p>
+    <w:p>
+      <w:pPr>
+        <w:pStyle w:val="Normal"/>
         <w:numPr>
           <w:ilvl w:val="0"/>
           <w:numId w:val="3"/>
@@ -1059,12 +2628,11 @@
       </w:pPr>
       <w:r>
         <w:rPr/>
-        <w:t>Select Custom Object</w:t>
-      </w:r>
-    </w:p>
-    <w:p>
-      <w:pPr>
-        <w:pStyle w:val="ListParagraph"/>
+      </w:r>
+    </w:p>
+    <w:p>
+      <w:pPr>
+        <w:pStyle w:val="Normal"/>
         <w:numPr>
           <w:ilvl w:val="0"/>
           <w:numId w:val="3"/>
@@ -1073,11 +2641,12 @@
       </w:pPr>
       <w:r>
         <w:rPr/>
-      </w:r>
-    </w:p>
-    <w:p>
-      <w:pPr>
-        <w:pStyle w:val="ListParagraph"/>
+        <w:t xml:space="preserve">Upload the csv file. </w:t>
+      </w:r>
+    </w:p>
+    <w:p>
+      <w:pPr>
+        <w:pStyle w:val="Normal"/>
         <w:numPr>
           <w:ilvl w:val="0"/>
           <w:numId w:val="3"/>
@@ -1086,12 +2655,57 @@
       </w:pPr>
       <w:r>
         <w:rPr/>
-        <w:t>Select Customer Information</w:t>
-      </w:r>
-    </w:p>
-    <w:p>
-      <w:pPr>
-        <w:pStyle w:val="ListParagraph"/>
+        <w:drawing>
+          <wp:anchor behindDoc="0" distT="0" distB="0" distL="0" distR="0" simplePos="0" locked="0" layoutInCell="0" allowOverlap="1" relativeHeight="33">
+            <wp:simplePos x="0" y="0"/>
+            <wp:positionH relativeFrom="column">
+              <wp:align>center</wp:align>
+            </wp:positionH>
+            <wp:positionV relativeFrom="paragraph">
+              <wp:posOffset>635</wp:posOffset>
+            </wp:positionV>
+            <wp:extent cx="5731510" cy="3221990"/>
+            <wp:effectExtent l="0" t="0" r="0" b="0"/>
+            <wp:wrapSquare wrapText="largest"/>
+            <wp:docPr id="32" name="Image3 Copy 1" descr=""/>
+            <wp:cNvGraphicFramePr>
+              <a:graphicFrameLocks xmlns:a="http://schemas.openxmlformats.org/drawingml/2006/main" noChangeAspect="1"/>
+            </wp:cNvGraphicFramePr>
+            <a:graphic xmlns:a="http://schemas.openxmlformats.org/drawingml/2006/main">
+              <a:graphicData uri="http://schemas.openxmlformats.org/drawingml/2006/picture">
+                <pic:pic xmlns:pic="http://schemas.openxmlformats.org/drawingml/2006/picture">
+                  <pic:nvPicPr>
+                    <pic:cNvPr id="32" name="Image3 Copy 1" descr=""/>
+                    <pic:cNvPicPr>
+                      <a:picLocks noChangeAspect="1" noChangeArrowheads="1"/>
+                    </pic:cNvPicPr>
+                  </pic:nvPicPr>
+                  <pic:blipFill>
+                    <a:blip r:embed="rId33"/>
+                    <a:stretch>
+                      <a:fillRect/>
+                    </a:stretch>
+                  </pic:blipFill>
+                  <pic:spPr bwMode="auto">
+                    <a:xfrm>
+                      <a:off x="0" y="0"/>
+                      <a:ext cx="5731510" cy="3221990"/>
+                    </a:xfrm>
+                    <a:prstGeom prst="rect">
+                      <a:avLst/>
+                    </a:prstGeom>
+                    <a:noFill/>
+                  </pic:spPr>
+                </pic:pic>
+              </a:graphicData>
+            </a:graphic>
+          </wp:anchor>
+        </w:drawing>
+      </w:r>
+    </w:p>
+    <w:p>
+      <w:pPr>
+        <w:pStyle w:val="Normal"/>
         <w:numPr>
           <w:ilvl w:val="0"/>
           <w:numId w:val="3"/>
@@ -1100,11 +2714,12 @@
       </w:pPr>
       <w:r>
         <w:rPr/>
-      </w:r>
-    </w:p>
-    <w:p>
-      <w:pPr>
-        <w:pStyle w:val="ListParagraph"/>
+        <w:t>. Map the fields</w:t>
+      </w:r>
+    </w:p>
+    <w:p>
+      <w:pPr>
+        <w:pStyle w:val="Normal"/>
         <w:numPr>
           <w:ilvl w:val="0"/>
           <w:numId w:val="3"/>
@@ -1113,12 +2728,57 @@
       </w:pPr>
       <w:r>
         <w:rPr/>
-        <w:t>Select Add new records</w:t>
-      </w:r>
-    </w:p>
-    <w:p>
-      <w:pPr>
-        <w:pStyle w:val="ListParagraph"/>
+        <w:drawing>
+          <wp:anchor behindDoc="0" distT="0" distB="0" distL="0" distR="0" simplePos="0" locked="0" layoutInCell="0" allowOverlap="1" relativeHeight="34">
+            <wp:simplePos x="0" y="0"/>
+            <wp:positionH relativeFrom="column">
+              <wp:align>center</wp:align>
+            </wp:positionH>
+            <wp:positionV relativeFrom="paragraph">
+              <wp:posOffset>635</wp:posOffset>
+            </wp:positionV>
+            <wp:extent cx="5731510" cy="3221990"/>
+            <wp:effectExtent l="0" t="0" r="0" b="0"/>
+            <wp:wrapSquare wrapText="largest"/>
+            <wp:docPr id="33" name="Image4 Copy 1" descr=""/>
+            <wp:cNvGraphicFramePr>
+              <a:graphicFrameLocks xmlns:a="http://schemas.openxmlformats.org/drawingml/2006/main" noChangeAspect="1"/>
+            </wp:cNvGraphicFramePr>
+            <a:graphic xmlns:a="http://schemas.openxmlformats.org/drawingml/2006/main">
+              <a:graphicData uri="http://schemas.openxmlformats.org/drawingml/2006/picture">
+                <pic:pic xmlns:pic="http://schemas.openxmlformats.org/drawingml/2006/picture">
+                  <pic:nvPicPr>
+                    <pic:cNvPr id="33" name="Image4 Copy 1" descr=""/>
+                    <pic:cNvPicPr>
+                      <a:picLocks noChangeAspect="1" noChangeArrowheads="1"/>
+                    </pic:cNvPicPr>
+                  </pic:nvPicPr>
+                  <pic:blipFill>
+                    <a:blip r:embed="rId34"/>
+                    <a:stretch>
+                      <a:fillRect/>
+                    </a:stretch>
+                  </pic:blipFill>
+                  <pic:spPr bwMode="auto">
+                    <a:xfrm>
+                      <a:off x="0" y="0"/>
+                      <a:ext cx="5731510" cy="3221990"/>
+                    </a:xfrm>
+                    <a:prstGeom prst="rect">
+                      <a:avLst/>
+                    </a:prstGeom>
+                    <a:noFill/>
+                  </pic:spPr>
+                </pic:pic>
+              </a:graphicData>
+            </a:graphic>
+          </wp:anchor>
+        </w:drawing>
+      </w:r>
+    </w:p>
+    <w:p>
+      <w:pPr>
+        <w:pStyle w:val="Normal"/>
         <w:numPr>
           <w:ilvl w:val="0"/>
           <w:numId w:val="3"/>
@@ -1131,7 +2791,7 @@
     </w:p>
     <w:p>
       <w:pPr>
-        <w:pStyle w:val="ListParagraph"/>
+        <w:pStyle w:val="Normal"/>
         <w:numPr>
           <w:ilvl w:val="0"/>
           <w:numId w:val="3"/>
@@ -1140,12 +2800,11 @@
       </w:pPr>
       <w:r>
         <w:rPr/>
-        <w:t>Select CSV</w:t>
-      </w:r>
-    </w:p>
-    <w:p>
-      <w:pPr>
-        <w:pStyle w:val="ListParagraph"/>
+      </w:r>
+    </w:p>
+    <w:p>
+      <w:pPr>
+        <w:pStyle w:val="Normal"/>
         <w:numPr>
           <w:ilvl w:val="0"/>
           <w:numId w:val="3"/>
@@ -1158,7 +2817,7 @@
     </w:p>
     <w:p>
       <w:pPr>
-        <w:pStyle w:val="ListParagraph"/>
+        <w:pStyle w:val="Normal"/>
         <w:numPr>
           <w:ilvl w:val="0"/>
           <w:numId w:val="3"/>
@@ -1166,13 +2825,61 @@
         <w:rPr/>
       </w:pPr>
       <w:r>
-        <w:rPr/>
-        <w:t>Click on Choose a file</w:t>
-      </w:r>
-    </w:p>
-    <w:p>
-      <w:pPr>
-        <w:pStyle w:val="ListParagraph"/>
+        <w:drawing>
+          <wp:anchor behindDoc="0" distT="0" distB="0" distL="0" distR="0" simplePos="0" locked="0" layoutInCell="0" allowOverlap="1" relativeHeight="35">
+            <wp:simplePos x="0" y="0"/>
+            <wp:positionH relativeFrom="column">
+              <wp:align>center</wp:align>
+            </wp:positionH>
+            <wp:positionV relativeFrom="paragraph">
+              <wp:posOffset>635</wp:posOffset>
+            </wp:positionV>
+            <wp:extent cx="5731510" cy="3221990"/>
+            <wp:effectExtent l="0" t="0" r="0" b="0"/>
+            <wp:wrapSquare wrapText="largest"/>
+            <wp:docPr id="34" name="Image5 Copy 1" descr=""/>
+            <wp:cNvGraphicFramePr>
+              <a:graphicFrameLocks xmlns:a="http://schemas.openxmlformats.org/drawingml/2006/main" noChangeAspect="1"/>
+            </wp:cNvGraphicFramePr>
+            <a:graphic xmlns:a="http://schemas.openxmlformats.org/drawingml/2006/main">
+              <a:graphicData uri="http://schemas.openxmlformats.org/drawingml/2006/picture">
+                <pic:pic xmlns:pic="http://schemas.openxmlformats.org/drawingml/2006/picture">
+                  <pic:nvPicPr>
+                    <pic:cNvPr id="34" name="Image5 Copy 1" descr=""/>
+                    <pic:cNvPicPr>
+                      <a:picLocks noChangeAspect="1" noChangeArrowheads="1"/>
+                    </pic:cNvPicPr>
+                  </pic:nvPicPr>
+                  <pic:blipFill>
+                    <a:blip r:embed="rId35"/>
+                    <a:stretch>
+                      <a:fillRect/>
+                    </a:stretch>
+                  </pic:blipFill>
+                  <pic:spPr bwMode="auto">
+                    <a:xfrm>
+                      <a:off x="0" y="0"/>
+                      <a:ext cx="5731510" cy="3221990"/>
+                    </a:xfrm>
+                    <a:prstGeom prst="rect">
+                      <a:avLst/>
+                    </a:prstGeom>
+                    <a:noFill/>
+                  </pic:spPr>
+                </pic:pic>
+              </a:graphicData>
+            </a:graphic>
+          </wp:anchor>
+        </w:drawing>
+      </w:r>
+      <w:r>
+        <w:rPr/>
+        <w:t xml:space="preserve">  </w:t>
+      </w:r>
+    </w:p>
+    <w:p>
+      <w:pPr>
+        <w:pStyle w:val="Normal"/>
         <w:numPr>
           <w:ilvl w:val="0"/>
           <w:numId w:val="3"/>
@@ -1181,11 +2888,12 @@
       </w:pPr>
       <w:r>
         <w:rPr/>
-      </w:r>
-    </w:p>
-    <w:p>
-      <w:pPr>
-        <w:pStyle w:val="ListParagraph"/>
+        <w:t>Start import.</w:t>
+      </w:r>
+    </w:p>
+    <w:p>
+      <w:pPr>
+        <w:pStyle w:val="Normal"/>
         <w:numPr>
           <w:ilvl w:val="0"/>
           <w:numId w:val="3"/>
@@ -1193,8 +2901,190 @@
         <w:rPr/>
       </w:pPr>
       <w:r>
-        <w:rPr/>
-        <w:t>Click on Next</w:t>
+        <w:drawing>
+          <wp:anchor behindDoc="0" distT="0" distB="0" distL="0" distR="0" simplePos="0" locked="0" layoutInCell="0" allowOverlap="1" relativeHeight="36">
+            <wp:simplePos x="0" y="0"/>
+            <wp:positionH relativeFrom="column">
+              <wp:align>center</wp:align>
+            </wp:positionH>
+            <wp:positionV relativeFrom="paragraph">
+              <wp:posOffset>635</wp:posOffset>
+            </wp:positionV>
+            <wp:extent cx="5731510" cy="3221990"/>
+            <wp:effectExtent l="0" t="0" r="0" b="0"/>
+            <wp:wrapSquare wrapText="largest"/>
+            <wp:docPr id="35" name="Image6 Copy 1" descr=""/>
+            <wp:cNvGraphicFramePr>
+              <a:graphicFrameLocks xmlns:a="http://schemas.openxmlformats.org/drawingml/2006/main" noChangeAspect="1"/>
+            </wp:cNvGraphicFramePr>
+            <a:graphic xmlns:a="http://schemas.openxmlformats.org/drawingml/2006/main">
+              <a:graphicData uri="http://schemas.openxmlformats.org/drawingml/2006/picture">
+                <pic:pic xmlns:pic="http://schemas.openxmlformats.org/drawingml/2006/picture">
+                  <pic:nvPicPr>
+                    <pic:cNvPr id="35" name="Image6 Copy 1" descr=""/>
+                    <pic:cNvPicPr>
+                      <a:picLocks noChangeAspect="1" noChangeArrowheads="1"/>
+                    </pic:cNvPicPr>
+                  </pic:nvPicPr>
+                  <pic:blipFill>
+                    <a:blip r:embed="rId36"/>
+                    <a:stretch>
+                      <a:fillRect/>
+                    </a:stretch>
+                  </pic:blipFill>
+                  <pic:spPr bwMode="auto">
+                    <a:xfrm>
+                      <a:off x="0" y="0"/>
+                      <a:ext cx="5731510" cy="3221990"/>
+                    </a:xfrm>
+                    <a:prstGeom prst="rect">
+                      <a:avLst/>
+                    </a:prstGeom>
+                    <a:noFill/>
+                  </pic:spPr>
+                </pic:pic>
+              </a:graphicData>
+            </a:graphic>
+          </wp:anchor>
+        </w:drawing>
+      </w:r>
+      <w:r>
+        <w:rPr/>
+        <w:t xml:space="preserve"> </w:t>
+      </w:r>
+    </w:p>
+    <w:p>
+      <w:pPr>
+        <w:pStyle w:val="Normal"/>
+        <w:numPr>
+          <w:ilvl w:val="0"/>
+          <w:numId w:val="3"/>
+        </w:numPr>
+        <w:rPr/>
+      </w:pPr>
+      <w:r>
+        <w:drawing>
+          <wp:anchor behindDoc="0" distT="0" distB="0" distL="0" distR="0" simplePos="0" locked="0" layoutInCell="0" allowOverlap="1" relativeHeight="37">
+            <wp:simplePos x="0" y="0"/>
+            <wp:positionH relativeFrom="column">
+              <wp:align>center</wp:align>
+            </wp:positionH>
+            <wp:positionV relativeFrom="paragraph">
+              <wp:posOffset>635</wp:posOffset>
+            </wp:positionV>
+            <wp:extent cx="5731510" cy="3221990"/>
+            <wp:effectExtent l="0" t="0" r="0" b="0"/>
+            <wp:wrapSquare wrapText="largest"/>
+            <wp:docPr id="36" name="Image7 Copy 1" descr=""/>
+            <wp:cNvGraphicFramePr>
+              <a:graphicFrameLocks xmlns:a="http://schemas.openxmlformats.org/drawingml/2006/main" noChangeAspect="1"/>
+            </wp:cNvGraphicFramePr>
+            <a:graphic xmlns:a="http://schemas.openxmlformats.org/drawingml/2006/main">
+              <a:graphicData uri="http://schemas.openxmlformats.org/drawingml/2006/picture">
+                <pic:pic xmlns:pic="http://schemas.openxmlformats.org/drawingml/2006/picture">
+                  <pic:nvPicPr>
+                    <pic:cNvPr id="36" name="Image7 Copy 1" descr=""/>
+                    <pic:cNvPicPr>
+                      <a:picLocks noChangeAspect="1" noChangeArrowheads="1"/>
+                    </pic:cNvPicPr>
+                  </pic:nvPicPr>
+                  <pic:blipFill>
+                    <a:blip r:embed="rId37"/>
+                    <a:stretch>
+                      <a:fillRect/>
+                    </a:stretch>
+                  </pic:blipFill>
+                  <pic:spPr bwMode="auto">
+                    <a:xfrm>
+                      <a:off x="0" y="0"/>
+                      <a:ext cx="5731510" cy="3221990"/>
+                    </a:xfrm>
+                    <a:prstGeom prst="rect">
+                      <a:avLst/>
+                    </a:prstGeom>
+                    <a:noFill/>
+                  </pic:spPr>
+                </pic:pic>
+              </a:graphicData>
+            </a:graphic>
+          </wp:anchor>
+        </w:drawing>
+      </w:r>
+      <w:r>
+        <w:rPr/>
+        <w:t xml:space="preserve"> </w:t>
+      </w:r>
+    </w:p>
+    <w:p>
+      <w:pPr>
+        <w:pStyle w:val="Normal"/>
+        <w:numPr>
+          <w:ilvl w:val="0"/>
+          <w:numId w:val="3"/>
+        </w:numPr>
+        <w:rPr/>
+      </w:pPr>
+      <w:r>
+        <w:rPr/>
+      </w:r>
+    </w:p>
+    <w:p>
+      <w:pPr>
+        <w:pStyle w:val="Normal"/>
+        <w:numPr>
+          <w:ilvl w:val="0"/>
+          <w:numId w:val="3"/>
+        </w:numPr>
+        <w:rPr/>
+      </w:pPr>
+      <w:r>
+        <w:rPr/>
+        <w:drawing>
+          <wp:anchor behindDoc="0" distT="0" distB="0" distL="0" distR="0" simplePos="0" locked="0" layoutInCell="0" allowOverlap="1" relativeHeight="38">
+            <wp:simplePos x="0" y="0"/>
+            <wp:positionH relativeFrom="column">
+              <wp:align>center</wp:align>
+            </wp:positionH>
+            <wp:positionV relativeFrom="paragraph">
+              <wp:posOffset>635</wp:posOffset>
+            </wp:positionV>
+            <wp:extent cx="5731510" cy="3221990"/>
+            <wp:effectExtent l="0" t="0" r="0" b="0"/>
+            <wp:wrapSquare wrapText="largest"/>
+            <wp:docPr id="37" name="Image8 Copy 1" descr=""/>
+            <wp:cNvGraphicFramePr>
+              <a:graphicFrameLocks xmlns:a="http://schemas.openxmlformats.org/drawingml/2006/main" noChangeAspect="1"/>
+            </wp:cNvGraphicFramePr>
+            <a:graphic xmlns:a="http://schemas.openxmlformats.org/drawingml/2006/main">
+              <a:graphicData uri="http://schemas.openxmlformats.org/drawingml/2006/picture">
+                <pic:pic xmlns:pic="http://schemas.openxmlformats.org/drawingml/2006/picture">
+                  <pic:nvPicPr>
+                    <pic:cNvPr id="37" name="Image8 Copy 1" descr=""/>
+                    <pic:cNvPicPr>
+                      <a:picLocks noChangeAspect="1" noChangeArrowheads="1"/>
+                    </pic:cNvPicPr>
+                  </pic:nvPicPr>
+                  <pic:blipFill>
+                    <a:blip r:embed="rId38"/>
+                    <a:stretch>
+                      <a:fillRect/>
+                    </a:stretch>
+                  </pic:blipFill>
+                  <pic:spPr bwMode="auto">
+                    <a:xfrm>
+                      <a:off x="0" y="0"/>
+                      <a:ext cx="5731510" cy="3221990"/>
+                    </a:xfrm>
+                    <a:prstGeom prst="rect">
+                      <a:avLst/>
+                    </a:prstGeom>
+                    <a:noFill/>
+                  </pic:spPr>
+                </pic:pic>
+              </a:graphicData>
+            </a:graphic>
+          </wp:anchor>
+        </w:drawing>
       </w:r>
     </w:p>
     <w:p>
@@ -2482,6 +4372,7 @@
     <w:qFormat/>
     <w:pPr>
       <w:widowControl/>
+      <w:suppressAutoHyphens w:val="true"/>
       <w:bidi w:val="0"/>
       <w:spacing w:lineRule="auto" w:line="259" w:before="0" w:after="160"/>
       <w:jc w:val="left"/>

</xml_diff>